<commit_message>
decided to create a master resume YifatAmir_Resume
</commit_message>
<xml_diff>
--- a/JuniorYear_Resumes/CSResume.docx
+++ b/JuniorYear_Resumes/CSResume.docx
@@ -123,19 +123,30 @@
           <w:sz w:val="20"/>
           <w:szCs w:val="20"/>
         </w:rPr>
-        <w:t>UNIVERSITY OF CALIFORNIA, BERKELEY</w:t>
-      </w:r>
-      <w:r>
-        <w:rPr>
-          <w:rFonts w:eastAsia="Times New Roman"/>
-          <w:color w:val="000000"/>
-          <w:sz w:val="20"/>
-          <w:szCs w:val="20"/>
-        </w:rPr>
-        <w:t xml:space="preserve"> </w:t>
-      </w:r>
-      <w:bookmarkStart w:id="0" w:name="_GoBack"/>
-      <w:bookmarkEnd w:id="0"/>
+        <w:t>UN</w:t>
+      </w:r>
+      <w:r>
+        <w:rPr>
+          <w:rFonts w:eastAsia="Times New Roman"/>
+          <w:b/>
+          <w:bCs/>
+          <w:color w:val="000000"/>
+          <w:sz w:val="20"/>
+          <w:szCs w:val="20"/>
+        </w:rPr>
+        <w:t>IVERSITY OF CALI</w:t>
+      </w:r>
+      <w:r>
+        <w:rPr>
+          <w:rFonts w:eastAsia="Times New Roman"/>
+          <w:b/>
+          <w:bCs/>
+          <w:color w:val="000000"/>
+          <w:sz w:val="20"/>
+          <w:szCs w:val="20"/>
+        </w:rPr>
+        <w:t>FORNIA, BERKELEY</w:t>
+      </w:r>
     </w:p>
     <w:p>
       <w:pPr>
@@ -234,6 +245,17 @@
           <w:sz w:val="20"/>
           <w:szCs w:val="20"/>
         </w:rPr>
+        <w:t xml:space="preserve"> (double major)</w:t>
+      </w:r>
+      <w:r>
+        <w:rPr>
+          <w:rFonts w:eastAsia="Times New Roman"/>
+          <w:b/>
+          <w:bCs/>
+          <w:color w:val="000000"/>
+          <w:sz w:val="20"/>
+          <w:szCs w:val="20"/>
+        </w:rPr>
         <w:t xml:space="preserve">, </w:t>
       </w:r>
       <w:r>
@@ -259,7 +281,7 @@
           <w:sz w:val="20"/>
           <w:szCs w:val="20"/>
         </w:rPr>
-        <w:t xml:space="preserve"> GPA: 3.62</w:t>
+        <w:t xml:space="preserve"> GPA: 3.67</w:t>
       </w:r>
     </w:p>
     <w:p>
@@ -1503,7 +1525,45 @@
           <w:sz w:val="20"/>
           <w:szCs w:val="20"/>
         </w:rPr>
-        <w:t>Developed a suite of autograding tools for “Snap!”, a visual drag-and-drop programming language used to teach computer science.</w:t>
+        <w:t xml:space="preserve">Developed a suite of autograding tools </w:t>
+      </w:r>
+      <w:r>
+        <w:rPr>
+          <w:rFonts w:eastAsia="Times New Roman"/>
+          <w:color w:val="000000"/>
+          <w:sz w:val="20"/>
+          <w:szCs w:val="20"/>
+        </w:rPr>
+        <w:t xml:space="preserve">in JavaScript </w:t>
+      </w:r>
+      <w:r>
+        <w:rPr>
+          <w:rFonts w:eastAsia="Times New Roman"/>
+          <w:color w:val="000000"/>
+          <w:sz w:val="20"/>
+          <w:szCs w:val="20"/>
+        </w:rPr>
+        <w:t>for “Snap!</w:t>
+      </w:r>
+      <w:proofErr w:type="gramStart"/>
+      <w:r>
+        <w:rPr>
+          <w:rFonts w:eastAsia="Times New Roman"/>
+          <w:color w:val="000000"/>
+          <w:sz w:val="20"/>
+          <w:szCs w:val="20"/>
+        </w:rPr>
+        <w:t>”,</w:t>
+      </w:r>
+      <w:proofErr w:type="gramEnd"/>
+      <w:r>
+        <w:rPr>
+          <w:rFonts w:eastAsia="Times New Roman"/>
+          <w:color w:val="000000"/>
+          <w:sz w:val="20"/>
+          <w:szCs w:val="20"/>
+        </w:rPr>
+        <w:t xml:space="preserve"> a visual drag-and-drop programming language used to teach computer science.</w:t>
       </w:r>
     </w:p>
     <w:p>
@@ -1629,6 +1689,15 @@
           <w:sz w:val="20"/>
           <w:szCs w:val="20"/>
         </w:rPr>
+        <w:t xml:space="preserve"> (12,000+ students)</w:t>
+      </w:r>
+      <w:r>
+        <w:rPr>
+          <w:rFonts w:eastAsia="Times New Roman"/>
+          <w:color w:val="000000"/>
+          <w:sz w:val="20"/>
+          <w:szCs w:val="20"/>
+        </w:rPr>
         <w:t>.</w:t>
       </w:r>
     </w:p>
@@ -1646,6 +1715,8 @@
           <w:szCs w:val="20"/>
         </w:rPr>
       </w:pPr>
+      <w:bookmarkStart w:id="0" w:name="_GoBack"/>
+      <w:bookmarkEnd w:id="0"/>
     </w:p>
     <w:p>
       <w:pPr>
@@ -2027,6 +2098,219 @@
     </w:p>
     <w:p>
       <w:pPr>
+        <w:spacing w:after="200" w:line="276" w:lineRule="auto"/>
+        <w:contextualSpacing/>
+        <w:divId w:val="82994262"/>
+        <w:rPr>
+          <w:rFonts w:eastAsia="Times New Roman"/>
+          <w:color w:val="000000"/>
+          <w:sz w:val="20"/>
+          <w:szCs w:val="20"/>
+        </w:rPr>
+      </w:pPr>
+      <w:r>
+        <w:rPr>
+          <w:rFonts w:eastAsia="Times New Roman"/>
+          <w:b/>
+          <w:bCs/>
+          <w:color w:val="000000"/>
+          <w:sz w:val="20"/>
+          <w:szCs w:val="20"/>
+        </w:rPr>
+        <w:t xml:space="preserve">RESIDENTIAL SUSTAINABILITY PROGRAM OF U.C. BERKELEY, </w:t>
+      </w:r>
+      <w:r>
+        <w:rPr>
+          <w:rFonts w:eastAsia="Times New Roman"/>
+          <w:b/>
+          <w:bCs/>
+          <w:i/>
+          <w:iCs/>
+          <w:color w:val="000000"/>
+          <w:sz w:val="20"/>
+          <w:szCs w:val="20"/>
+        </w:rPr>
+        <w:t>BERKELEY, CA</w:t>
+      </w:r>
+      <w:r>
+        <w:rPr>
+          <w:rFonts w:eastAsia="Times New Roman"/>
+          <w:color w:val="000000"/>
+          <w:sz w:val="20"/>
+          <w:szCs w:val="20"/>
+        </w:rPr>
+        <w:t xml:space="preserve"> </w:t>
+      </w:r>
+    </w:p>
+    <w:p>
+      <w:pPr>
+        <w:spacing w:line="276" w:lineRule="auto"/>
+        <w:divId w:val="82994262"/>
+        <w:rPr>
+          <w:rFonts w:eastAsia="Times New Roman"/>
+          <w:color w:val="000000"/>
+          <w:sz w:val="20"/>
+          <w:szCs w:val="20"/>
+        </w:rPr>
+      </w:pPr>
+      <w:r>
+        <w:rPr>
+          <w:rFonts w:eastAsia="Times New Roman"/>
+          <w:b/>
+          <w:bCs/>
+          <w:color w:val="000000"/>
+          <w:sz w:val="20"/>
+          <w:szCs w:val="20"/>
+        </w:rPr>
+        <w:t>Project Coordinator</w:t>
+      </w:r>
+      <w:r>
+        <w:rPr>
+          <w:rFonts w:eastAsia="Times New Roman"/>
+          <w:i/>
+          <w:iCs/>
+          <w:color w:val="000000"/>
+          <w:sz w:val="20"/>
+          <w:szCs w:val="20"/>
+        </w:rPr>
+        <w:t xml:space="preserve">, April 2014 – </w:t>
+      </w:r>
+      <w:r>
+        <w:rPr>
+          <w:rFonts w:eastAsia="Times New Roman"/>
+          <w:i/>
+          <w:iCs/>
+          <w:color w:val="000000"/>
+          <w:sz w:val="20"/>
+          <w:szCs w:val="20"/>
+        </w:rPr>
+        <w:t>May 2015</w:t>
+      </w:r>
+    </w:p>
+    <w:p>
+      <w:pPr>
+        <w:numPr>
+          <w:ilvl w:val="0"/>
+          <w:numId w:val="5"/>
+        </w:numPr>
+        <w:spacing w:after="200" w:line="276" w:lineRule="auto"/>
+        <w:ind w:left="320" w:hanging="180"/>
+        <w:contextualSpacing/>
+        <w:divId w:val="82994262"/>
+        <w:rPr>
+          <w:rFonts w:eastAsia="Times New Roman"/>
+          <w:color w:val="000000"/>
+          <w:sz w:val="20"/>
+          <w:szCs w:val="20"/>
+        </w:rPr>
+      </w:pPr>
+      <w:r>
+        <w:rPr>
+          <w:rFonts w:eastAsia="Times New Roman"/>
+          <w:color w:val="000000"/>
+          <w:sz w:val="20"/>
+          <w:szCs w:val="20"/>
+        </w:rPr>
+        <w:t>Pl</w:t>
+      </w:r>
+      <w:r>
+        <w:rPr>
+          <w:rFonts w:eastAsia="Times New Roman"/>
+          <w:color w:val="000000"/>
+          <w:sz w:val="20"/>
+          <w:szCs w:val="20"/>
+        </w:rPr>
+        <w:t xml:space="preserve">anned and implemented </w:t>
+      </w:r>
+      <w:r>
+        <w:rPr>
+          <w:rFonts w:eastAsia="Times New Roman"/>
+          <w:color w:val="000000"/>
+          <w:sz w:val="20"/>
+          <w:szCs w:val="20"/>
+        </w:rPr>
+        <w:t xml:space="preserve">educational </w:t>
+      </w:r>
+      <w:r>
+        <w:rPr>
+          <w:rFonts w:eastAsia="Times New Roman"/>
+          <w:color w:val="000000"/>
+          <w:sz w:val="20"/>
+          <w:szCs w:val="20"/>
+        </w:rPr>
+        <w:t>campaigns</w:t>
+      </w:r>
+      <w:r>
+        <w:rPr>
+          <w:rFonts w:eastAsia="Times New Roman"/>
+          <w:color w:val="000000"/>
+          <w:sz w:val="20"/>
+          <w:szCs w:val="20"/>
+        </w:rPr>
+        <w:t xml:space="preserve"> and projects to </w:t>
+      </w:r>
+      <w:r>
+        <w:rPr>
+          <w:rFonts w:eastAsia="Times New Roman"/>
+          <w:color w:val="000000"/>
+          <w:sz w:val="20"/>
+          <w:szCs w:val="20"/>
+        </w:rPr>
+        <w:t>promote</w:t>
+      </w:r>
+      <w:r>
+        <w:rPr>
+          <w:rFonts w:eastAsia="Times New Roman"/>
+          <w:color w:val="000000"/>
+          <w:sz w:val="20"/>
+          <w:szCs w:val="20"/>
+        </w:rPr>
+        <w:t xml:space="preserve"> sustainable living practices in the Residence Halls.</w:t>
+      </w:r>
+    </w:p>
+    <w:p>
+      <w:pPr>
+        <w:numPr>
+          <w:ilvl w:val="0"/>
+          <w:numId w:val="5"/>
+        </w:numPr>
+        <w:spacing w:after="200" w:line="276" w:lineRule="auto"/>
+        <w:ind w:left="320" w:hanging="180"/>
+        <w:contextualSpacing/>
+        <w:divId w:val="82994262"/>
+        <w:rPr>
+          <w:rFonts w:eastAsia="Times New Roman"/>
+          <w:color w:val="000000"/>
+          <w:sz w:val="20"/>
+          <w:szCs w:val="20"/>
+        </w:rPr>
+      </w:pPr>
+      <w:r>
+        <w:rPr>
+          <w:rFonts w:eastAsia="Times New Roman"/>
+          <w:color w:val="000000"/>
+          <w:sz w:val="20"/>
+          <w:szCs w:val="20"/>
+        </w:rPr>
+        <w:t>Designed, led, and analyzed waste diversion audits in the residence halls in order to create customized educational curricula.</w:t>
+      </w:r>
+    </w:p>
+    <w:p>
+      <w:pPr>
+        <w:spacing w:line="276" w:lineRule="auto"/>
+        <w:divId w:val="82994262"/>
+        <w:rPr>
+          <w:rFonts w:eastAsia="Times New Roman"/>
+          <w:b/>
+          <w:bCs/>
+          <w:color w:val="000000"/>
+          <w:sz w:val="20"/>
+          <w:szCs w:val="20"/>
+        </w:rPr>
+      </w:pPr>
+    </w:p>
+    <w:p>
+      <w:pPr>
         <w:spacing w:line="276" w:lineRule="auto"/>
         <w:divId w:val="82994262"/>
         <w:rPr>
@@ -2415,6 +2699,250 @@
           <w:sz w:val="20"/>
           <w:szCs w:val="20"/>
         </w:rPr>
+        <w:t xml:space="preserve">MATH TUTORING (SELF-EMPLOYED), </w:t>
+      </w:r>
+      <w:r>
+        <w:rPr>
+          <w:rFonts w:eastAsia="Times New Roman"/>
+          <w:b/>
+          <w:bCs/>
+          <w:i/>
+          <w:iCs/>
+          <w:color w:val="000000"/>
+          <w:sz w:val="20"/>
+          <w:szCs w:val="20"/>
+        </w:rPr>
+        <w:t>SA</w:t>
+      </w:r>
+      <w:r>
+        <w:rPr>
+          <w:rFonts w:eastAsia="Times New Roman"/>
+          <w:b/>
+          <w:bCs/>
+          <w:i/>
+          <w:iCs/>
+          <w:color w:val="000000"/>
+          <w:sz w:val="20"/>
+          <w:szCs w:val="20"/>
+        </w:rPr>
+        <w:t>N JOSE</w:t>
+      </w:r>
+      <w:r>
+        <w:rPr>
+          <w:rFonts w:eastAsia="Times New Roman"/>
+          <w:b/>
+          <w:bCs/>
+          <w:i/>
+          <w:iCs/>
+          <w:color w:val="000000"/>
+          <w:sz w:val="20"/>
+          <w:szCs w:val="20"/>
+        </w:rPr>
+        <w:t>, CA</w:t>
+      </w:r>
+      <w:r>
+        <w:rPr>
+          <w:rFonts w:eastAsia="Times New Roman"/>
+          <w:color w:val="000000"/>
+          <w:sz w:val="20"/>
+          <w:szCs w:val="20"/>
+        </w:rPr>
+        <w:t xml:space="preserve"> </w:t>
+      </w:r>
+    </w:p>
+    <w:p>
+      <w:pPr>
+        <w:spacing w:line="276" w:lineRule="auto"/>
+        <w:divId w:val="82994262"/>
+        <w:rPr>
+          <w:rFonts w:eastAsia="Times New Roman"/>
+          <w:color w:val="000000"/>
+          <w:sz w:val="20"/>
+          <w:szCs w:val="20"/>
+        </w:rPr>
+      </w:pPr>
+      <w:r>
+        <w:rPr>
+          <w:rFonts w:eastAsia="Times New Roman"/>
+          <w:b/>
+          <w:bCs/>
+          <w:color w:val="000000"/>
+          <w:sz w:val="20"/>
+          <w:szCs w:val="20"/>
+        </w:rPr>
+        <w:t xml:space="preserve">Private </w:t>
+      </w:r>
+      <w:r>
+        <w:rPr>
+          <w:rFonts w:eastAsia="Times New Roman"/>
+          <w:b/>
+          <w:bCs/>
+          <w:color w:val="000000"/>
+          <w:sz w:val="20"/>
+          <w:szCs w:val="20"/>
+        </w:rPr>
+        <w:t>Math Tutor</w:t>
+      </w:r>
+      <w:r>
+        <w:rPr>
+          <w:rFonts w:eastAsia="Times New Roman"/>
+          <w:i/>
+          <w:iCs/>
+          <w:color w:val="000000"/>
+          <w:sz w:val="20"/>
+          <w:szCs w:val="20"/>
+        </w:rPr>
+        <w:t xml:space="preserve">, October 2011 </w:t>
+      </w:r>
+      <w:r>
+        <w:rPr>
+          <w:rFonts w:eastAsia="Times New Roman"/>
+          <w:i/>
+          <w:iCs/>
+          <w:color w:val="000000"/>
+          <w:sz w:val="20"/>
+          <w:szCs w:val="20"/>
+        </w:rPr>
+        <w:t>–</w:t>
+      </w:r>
+      <w:r>
+        <w:rPr>
+          <w:rFonts w:eastAsia="Times New Roman"/>
+          <w:i/>
+          <w:iCs/>
+          <w:color w:val="000000"/>
+          <w:sz w:val="20"/>
+          <w:szCs w:val="20"/>
+        </w:rPr>
+        <w:t xml:space="preserve"> </w:t>
+      </w:r>
+      <w:r>
+        <w:rPr>
+          <w:rFonts w:eastAsia="Times New Roman"/>
+          <w:i/>
+          <w:iCs/>
+          <w:color w:val="000000"/>
+          <w:sz w:val="20"/>
+          <w:szCs w:val="20"/>
+        </w:rPr>
+        <w:t>November 2014</w:t>
+      </w:r>
+    </w:p>
+    <w:p>
+      <w:pPr>
+        <w:numPr>
+          <w:ilvl w:val="0"/>
+          <w:numId w:val="17"/>
+        </w:numPr>
+        <w:spacing w:after="200" w:line="276" w:lineRule="auto"/>
+        <w:ind w:left="320" w:hanging="180"/>
+        <w:contextualSpacing/>
+        <w:divId w:val="82994262"/>
+        <w:rPr>
+          <w:rFonts w:eastAsia="Times New Roman"/>
+          <w:color w:val="000000"/>
+          <w:sz w:val="20"/>
+          <w:szCs w:val="20"/>
+        </w:rPr>
+      </w:pPr>
+      <w:r>
+        <w:rPr>
+          <w:rFonts w:eastAsia="Times New Roman"/>
+          <w:color w:val="000000"/>
+          <w:sz w:val="20"/>
+          <w:szCs w:val="20"/>
+        </w:rPr>
+        <w:t xml:space="preserve">Tutored up to </w:t>
+      </w:r>
+      <w:r>
+        <w:rPr>
+          <w:rFonts w:eastAsia="Times New Roman"/>
+          <w:color w:val="000000"/>
+          <w:sz w:val="20"/>
+          <w:szCs w:val="20"/>
+        </w:rPr>
+        <w:t>nine students (grades 2-12)</w:t>
+      </w:r>
+      <w:r>
+        <w:rPr>
+          <w:rFonts w:eastAsia="Times New Roman"/>
+          <w:color w:val="000000"/>
+          <w:sz w:val="20"/>
+          <w:szCs w:val="20"/>
+        </w:rPr>
+        <w:t xml:space="preserve"> weekly</w:t>
+      </w:r>
+      <w:r>
+        <w:rPr>
+          <w:rFonts w:eastAsia="Times New Roman"/>
+          <w:color w:val="000000"/>
+          <w:sz w:val="20"/>
+          <w:szCs w:val="20"/>
+        </w:rPr>
+        <w:t xml:space="preserve">, </w:t>
+      </w:r>
+      <w:r>
+        <w:rPr>
+          <w:rFonts w:eastAsia="Times New Roman"/>
+          <w:color w:val="000000"/>
+          <w:sz w:val="20"/>
+          <w:szCs w:val="20"/>
+        </w:rPr>
+        <w:t>prov</w:t>
+      </w:r>
+      <w:r>
+        <w:rPr>
+          <w:rFonts w:eastAsia="Times New Roman"/>
+          <w:color w:val="000000"/>
+          <w:sz w:val="20"/>
+          <w:szCs w:val="20"/>
+        </w:rPr>
+        <w:t>iding practice problems, creating</w:t>
+      </w:r>
+      <w:r>
+        <w:rPr>
+          <w:rFonts w:eastAsia="Times New Roman"/>
+          <w:color w:val="000000"/>
+          <w:sz w:val="20"/>
+          <w:szCs w:val="20"/>
+        </w:rPr>
+        <w:t xml:space="preserve"> quizzes, and reinforcing material.</w:t>
+      </w:r>
+    </w:p>
+    <w:p>
+      <w:pPr>
+        <w:spacing w:line="276" w:lineRule="auto"/>
+        <w:divId w:val="82994262"/>
+        <w:rPr>
+          <w:rFonts w:eastAsia="Times New Roman"/>
+          <w:b/>
+          <w:bCs/>
+          <w:color w:val="000000"/>
+          <w:sz w:val="20"/>
+          <w:szCs w:val="20"/>
+        </w:rPr>
+      </w:pPr>
+    </w:p>
+    <w:p>
+      <w:pPr>
+        <w:spacing w:line="276" w:lineRule="auto"/>
+        <w:divId w:val="82994262"/>
+        <w:rPr>
+          <w:rFonts w:eastAsia="Times New Roman"/>
+          <w:color w:val="000000"/>
+          <w:sz w:val="20"/>
+          <w:szCs w:val="20"/>
+        </w:rPr>
+      </w:pPr>
+      <w:r>
+        <w:rPr>
+          <w:rFonts w:eastAsia="Times New Roman"/>
+          <w:b/>
+          <w:bCs/>
+          <w:color w:val="000000"/>
+          <w:sz w:val="20"/>
+          <w:szCs w:val="20"/>
+        </w:rPr>
         <w:t>GLOBAL HEALTH RESEARCH FOUNDATION (G</w:t>
       </w:r>
       <w:r>
@@ -2819,6 +3347,7 @@
           <w:sz w:val="24"/>
           <w:szCs w:val="24"/>
         </w:rPr>
+        <w:lastRenderedPageBreak/>
         <w:t xml:space="preserve">LEADERSHIP </w:t>
       </w:r>
       <w:r>
@@ -3097,7 +3626,25 @@
                 <w:sz w:val="20"/>
                 <w:szCs w:val="20"/>
               </w:rPr>
-              <w:t>IBM’s Thomas J. Watson Memorial Scholarship 2014</w:t>
+              <w:t>IBM</w:t>
+            </w:r>
+            <w:r>
+              <w:rPr>
+                <w:rFonts w:eastAsia="Times New Roman"/>
+                <w:color w:val="000000"/>
+                <w:sz w:val="20"/>
+                <w:szCs w:val="20"/>
+              </w:rPr>
+              <w:t xml:space="preserve"> Thomas J. Watson Memorial Scholarship 2014</w:t>
+            </w:r>
+            <w:r>
+              <w:rPr>
+                <w:rFonts w:eastAsia="Times New Roman"/>
+                <w:color w:val="000000"/>
+                <w:sz w:val="20"/>
+                <w:szCs w:val="20"/>
+              </w:rPr>
+              <w:t>-2017</w:t>
             </w:r>
           </w:p>
           <w:p>

</xml_diff>

<commit_message>
created CSResume and its corresponding txt file and pdf version which is named Resume_YifatAmir_SWE
</commit_message>
<xml_diff>
--- a/JuniorYear_Resumes/CSResume.docx
+++ b/JuniorYear_Resumes/CSResume.docx
@@ -78,7 +78,16 @@
           <w:sz w:val="22"/>
           <w:szCs w:val="22"/>
         </w:rPr>
-        <w:t xml:space="preserve"> | Berkeley, C.A.</w:t>
+        <w:t xml:space="preserve"> | Berkeley</w:t>
+      </w:r>
+      <w:r>
+        <w:rPr>
+          <w:rFonts w:eastAsia="Times New Roman"/>
+          <w:color w:val="000000"/>
+          <w:sz w:val="22"/>
+          <w:szCs w:val="22"/>
+        </w:rPr>
+        <w:t>, C.A.</w:t>
       </w:r>
     </w:p>
     <w:p>
@@ -303,7 +312,68 @@
           <w:sz w:val="20"/>
           <w:szCs w:val="20"/>
         </w:rPr>
-        <w:t>Current</w:t>
+        <w:t>Spring 2016 c</w:t>
+      </w:r>
+      <w:r>
+        <w:rPr>
+          <w:rFonts w:eastAsia="Times New Roman"/>
+          <w:color w:val="000000"/>
+          <w:sz w:val="20"/>
+          <w:szCs w:val="20"/>
+        </w:rPr>
+        <w:t xml:space="preserve">ourses: </w:t>
+      </w:r>
+      <w:r>
+        <w:rPr>
+          <w:rFonts w:eastAsia="Times New Roman"/>
+          <w:i/>
+          <w:color w:val="000000"/>
+          <w:sz w:val="20"/>
+          <w:szCs w:val="20"/>
+        </w:rPr>
+        <w:t>Probability Theory and Combinatorics, Computer Architecture</w:t>
+      </w:r>
+      <w:r>
+        <w:rPr>
+          <w:rFonts w:eastAsia="Times New Roman"/>
+          <w:i/>
+          <w:color w:val="000000"/>
+          <w:sz w:val="20"/>
+          <w:szCs w:val="20"/>
+        </w:rPr>
+        <w:t xml:space="preserve"> (languages: C, MIPS)</w:t>
+      </w:r>
+      <w:r>
+        <w:rPr>
+          <w:rFonts w:eastAsia="Times New Roman"/>
+          <w:i/>
+          <w:color w:val="000000"/>
+          <w:sz w:val="20"/>
+          <w:szCs w:val="20"/>
+        </w:rPr>
+        <w:t>, Econometric Analysis</w:t>
+      </w:r>
+    </w:p>
+    <w:p>
+      <w:pPr>
+        <w:spacing w:line="300" w:lineRule="auto"/>
+        <w:divId w:val="1105005445"/>
+        <w:rPr>
+          <w:rFonts w:eastAsia="Times New Roman"/>
+          <w:i/>
+          <w:color w:val="000000"/>
+          <w:sz w:val="20"/>
+          <w:szCs w:val="20"/>
+        </w:rPr>
+      </w:pPr>
+      <w:r>
+        <w:rPr>
+          <w:rFonts w:eastAsia="Times New Roman"/>
+          <w:color w:val="000000"/>
+          <w:sz w:val="20"/>
+          <w:szCs w:val="20"/>
+        </w:rPr>
+        <w:t>Completed</w:t>
       </w:r>
       <w:r>
         <w:rPr>
@@ -321,16 +391,25 @@
           <w:sz w:val="20"/>
           <w:szCs w:val="20"/>
         </w:rPr>
-        <w:t xml:space="preserve">&amp; Past </w:t>
-      </w:r>
-      <w:r>
-        <w:rPr>
-          <w:rFonts w:eastAsia="Times New Roman"/>
-          <w:color w:val="000000"/>
-          <w:sz w:val="20"/>
-          <w:szCs w:val="20"/>
-        </w:rPr>
-        <w:t>Courses</w:t>
+        <w:t>c</w:t>
+      </w:r>
+      <w:r>
+        <w:rPr>
+          <w:rFonts w:eastAsia="Times New Roman"/>
+          <w:color w:val="000000"/>
+          <w:sz w:val="20"/>
+          <w:szCs w:val="20"/>
+        </w:rPr>
+        <w:t>ourses</w:t>
+      </w:r>
+      <w:r>
+        <w:rPr>
+          <w:rFonts w:eastAsia="Times New Roman"/>
+          <w:color w:val="000000"/>
+          <w:sz w:val="20"/>
+          <w:szCs w:val="20"/>
+        </w:rPr>
+        <w:t xml:space="preserve"> include</w:t>
       </w:r>
       <w:r>
         <w:rPr>
@@ -481,27 +560,38 @@
           <w:sz w:val="20"/>
           <w:szCs w:val="20"/>
         </w:rPr>
-        <w:t>Inter</w:t>
-      </w:r>
-      <w:r>
-        <w:rPr>
-          <w:rFonts w:eastAsia="Times New Roman"/>
+        <w:t>Behavioral Economics</w:t>
+      </w:r>
+      <w:r>
+        <w:rPr>
+          <w:rFonts w:eastAsia="Times New Roman"/>
+          <w:b/>
           <w:i/>
           <w:color w:val="000000"/>
           <w:sz w:val="20"/>
           <w:szCs w:val="20"/>
         </w:rPr>
-        <w:t>pretation of Computer Programs</w:t>
-      </w:r>
-      <w:r>
-        <w:rPr>
-          <w:rFonts w:eastAsia="Times New Roman"/>
-          <w:b/>
+        <w:t>,</w:t>
+      </w:r>
+      <w:r>
+        <w:rPr>
+          <w:rFonts w:eastAsia="Times New Roman"/>
           <w:i/>
           <w:color w:val="000000"/>
           <w:sz w:val="20"/>
           <w:szCs w:val="20"/>
         </w:rPr>
+        <w:t xml:space="preserve"> Natural Resource Economics</w:t>
+      </w:r>
+      <w:r>
+        <w:rPr>
+          <w:rFonts w:eastAsia="Times New Roman"/>
+          <w:b/>
+          <w:i/>
+          <w:color w:val="000000"/>
+          <w:sz w:val="20"/>
+          <w:szCs w:val="20"/>
+        </w:rPr>
         <w:t>,</w:t>
       </w:r>
       <w:r>
@@ -522,7 +612,7 @@
           <w:sz w:val="20"/>
           <w:szCs w:val="20"/>
         </w:rPr>
-        <w:t>Behavioral Economics</w:t>
+        <w:t>Industrial Organization</w:t>
       </w:r>
       <w:r>
         <w:rPr>
@@ -533,6 +623,47 @@
           <w:sz w:val="20"/>
           <w:szCs w:val="20"/>
         </w:rPr>
+        <w:t xml:space="preserve">, </w:t>
+      </w:r>
+      <w:r>
+        <w:rPr>
+          <w:rFonts w:eastAsia="Times New Roman"/>
+          <w:i/>
+          <w:color w:val="000000"/>
+          <w:sz w:val="20"/>
+          <w:szCs w:val="20"/>
+        </w:rPr>
+        <w:t>Multiva</w:t>
+      </w:r>
+      <w:r>
+        <w:rPr>
+          <w:rFonts w:eastAsia="Times New Roman"/>
+          <w:i/>
+          <w:color w:val="000000"/>
+          <w:sz w:val="20"/>
+          <w:szCs w:val="20"/>
+        </w:rPr>
+        <w:t>r</w:t>
+      </w:r>
+      <w:r>
+        <w:rPr>
+          <w:rFonts w:eastAsia="Times New Roman"/>
+          <w:i/>
+          <w:color w:val="000000"/>
+          <w:sz w:val="20"/>
+          <w:szCs w:val="20"/>
+        </w:rPr>
+        <w:t>iable Calculus</w:t>
+      </w:r>
+      <w:r>
+        <w:rPr>
+          <w:rFonts w:eastAsia="Times New Roman"/>
+          <w:b/>
+          <w:i/>
+          <w:color w:val="000000"/>
+          <w:sz w:val="20"/>
+          <w:szCs w:val="20"/>
+        </w:rPr>
         <w:t>,</w:t>
       </w:r>
       <w:r>
@@ -543,18 +674,17 @@
           <w:sz w:val="20"/>
           <w:szCs w:val="20"/>
         </w:rPr>
-        <w:t xml:space="preserve"> Natural Resource Economics</w:t>
-      </w:r>
-      <w:r>
-        <w:rPr>
-          <w:rFonts w:eastAsia="Times New Roman"/>
-          <w:b/>
+        <w:t xml:space="preserve"> </w:t>
+      </w:r>
+      <w:r>
+        <w:rPr>
+          <w:rFonts w:eastAsia="Times New Roman"/>
           <w:i/>
           <w:color w:val="000000"/>
           <w:sz w:val="20"/>
           <w:szCs w:val="20"/>
         </w:rPr>
-        <w:t>,</w:t>
+        <w:t>and Linear</w:t>
       </w:r>
       <w:r>
         <w:rPr>
@@ -564,192 +694,7 @@
           <w:sz w:val="20"/>
           <w:szCs w:val="20"/>
         </w:rPr>
-        <w:t xml:space="preserve"> </w:t>
-      </w:r>
-      <w:r>
-        <w:rPr>
-          <w:rFonts w:eastAsia="Times New Roman"/>
-          <w:i/>
-          <w:color w:val="000000"/>
-          <w:sz w:val="20"/>
-          <w:szCs w:val="20"/>
-        </w:rPr>
-        <w:t>Industrial Organization</w:t>
-      </w:r>
-      <w:r>
-        <w:rPr>
-          <w:rFonts w:eastAsia="Times New Roman"/>
-          <w:b/>
-          <w:i/>
-          <w:color w:val="000000"/>
-          <w:sz w:val="20"/>
-          <w:szCs w:val="20"/>
-        </w:rPr>
-        <w:t xml:space="preserve">, </w:t>
-      </w:r>
-      <w:r>
-        <w:rPr>
-          <w:rFonts w:eastAsia="Times New Roman"/>
-          <w:i/>
-          <w:color w:val="000000"/>
-          <w:sz w:val="20"/>
-          <w:szCs w:val="20"/>
-        </w:rPr>
-        <w:t>Intermediate Microeconomics</w:t>
-      </w:r>
-      <w:r>
-        <w:rPr>
-          <w:rFonts w:eastAsia="Times New Roman"/>
-          <w:b/>
-          <w:i/>
-          <w:color w:val="000000"/>
-          <w:sz w:val="20"/>
-          <w:szCs w:val="20"/>
-        </w:rPr>
-        <w:t>,</w:t>
-      </w:r>
-      <w:r>
-        <w:rPr>
-          <w:rFonts w:eastAsia="Times New Roman"/>
-          <w:i/>
-          <w:color w:val="000000"/>
-          <w:sz w:val="20"/>
-          <w:szCs w:val="20"/>
-        </w:rPr>
-        <w:t xml:space="preserve"> Macroeconomics</w:t>
-      </w:r>
-      <w:r>
-        <w:rPr>
-          <w:rFonts w:eastAsia="Times New Roman"/>
-          <w:b/>
-          <w:i/>
-          <w:color w:val="000000"/>
-          <w:sz w:val="20"/>
-          <w:szCs w:val="20"/>
-        </w:rPr>
-        <w:t>,</w:t>
-      </w:r>
-      <w:r>
-        <w:rPr>
-          <w:rFonts w:eastAsia="Times New Roman"/>
-          <w:i/>
-          <w:color w:val="000000"/>
-          <w:sz w:val="20"/>
-          <w:szCs w:val="20"/>
-        </w:rPr>
-        <w:t xml:space="preserve"> </w:t>
-      </w:r>
-      <w:r>
-        <w:rPr>
-          <w:rFonts w:eastAsia="Times New Roman"/>
-          <w:i/>
-          <w:color w:val="000000"/>
-          <w:sz w:val="20"/>
-          <w:szCs w:val="20"/>
-        </w:rPr>
-        <w:t>Multiva</w:t>
-      </w:r>
-      <w:r>
-        <w:rPr>
-          <w:rFonts w:eastAsia="Times New Roman"/>
-          <w:i/>
-          <w:color w:val="000000"/>
-          <w:sz w:val="20"/>
-          <w:szCs w:val="20"/>
-        </w:rPr>
-        <w:t>r</w:t>
-      </w:r>
-      <w:r>
-        <w:rPr>
-          <w:rFonts w:eastAsia="Times New Roman"/>
-          <w:i/>
-          <w:color w:val="000000"/>
-          <w:sz w:val="20"/>
-          <w:szCs w:val="20"/>
-        </w:rPr>
-        <w:t>iable Calculus</w:t>
-      </w:r>
-      <w:r>
-        <w:rPr>
-          <w:rFonts w:eastAsia="Times New Roman"/>
-          <w:b/>
-          <w:i/>
-          <w:color w:val="000000"/>
-          <w:sz w:val="20"/>
-          <w:szCs w:val="20"/>
-        </w:rPr>
-        <w:t>,</w:t>
-      </w:r>
-      <w:r>
-        <w:rPr>
-          <w:rFonts w:eastAsia="Times New Roman"/>
-          <w:i/>
-          <w:color w:val="000000"/>
-          <w:sz w:val="20"/>
-          <w:szCs w:val="20"/>
-        </w:rPr>
-        <w:t xml:space="preserve"> Linear Algebra &amp; </w:t>
-      </w:r>
-      <w:r>
-        <w:rPr>
-          <w:rFonts w:eastAsia="Times New Roman"/>
-          <w:i/>
-          <w:color w:val="000000"/>
-          <w:sz w:val="20"/>
-          <w:szCs w:val="20"/>
-        </w:rPr>
-        <w:t>Differential Equatio</w:t>
-      </w:r>
-      <w:r>
-        <w:rPr>
-          <w:rFonts w:eastAsia="Times New Roman"/>
-          <w:i/>
-          <w:color w:val="000000"/>
-          <w:sz w:val="20"/>
-          <w:szCs w:val="20"/>
-        </w:rPr>
-        <w:t>ns</w:t>
-      </w:r>
-      <w:r>
-        <w:rPr>
-          <w:rFonts w:eastAsia="Times New Roman"/>
-          <w:b/>
-          <w:i/>
-          <w:color w:val="000000"/>
-          <w:sz w:val="20"/>
-          <w:szCs w:val="20"/>
-        </w:rPr>
-        <w:t>,</w:t>
-      </w:r>
-      <w:r>
-        <w:rPr>
-          <w:rFonts w:eastAsia="Times New Roman"/>
-          <w:i/>
-          <w:color w:val="000000"/>
-          <w:sz w:val="20"/>
-          <w:szCs w:val="20"/>
-        </w:rPr>
-        <w:t xml:space="preserve"> Probability </w:t>
-      </w:r>
-      <w:r>
-        <w:rPr>
-          <w:rFonts w:eastAsia="Times New Roman"/>
-          <w:i/>
-          <w:color w:val="000000"/>
-          <w:sz w:val="20"/>
-          <w:szCs w:val="20"/>
-        </w:rPr>
-        <w:t>&amp;</w:t>
-      </w:r>
-      <w:r>
-        <w:rPr>
-          <w:rFonts w:eastAsia="Times New Roman"/>
-          <w:i/>
-          <w:color w:val="000000"/>
-          <w:sz w:val="20"/>
-          <w:szCs w:val="20"/>
-        </w:rPr>
-        <w:t xml:space="preserve"> Statistics</w:t>
+        <w:t xml:space="preserve"> Algebra</w:t>
       </w:r>
       <w:r>
         <w:rPr>
@@ -840,7 +785,6 @@
                 <w:numId w:val="4"/>
               </w:numPr>
               <w:spacing w:after="200"/>
-              <w:ind w:left="320" w:hanging="180"/>
               <w:contextualSpacing/>
               <w:rPr>
                 <w:rFonts w:eastAsia="Times New Roman"/>
@@ -938,7 +882,6 @@
                 <w:numId w:val="4"/>
               </w:numPr>
               <w:spacing w:after="200"/>
-              <w:ind w:left="320" w:hanging="180"/>
               <w:contextualSpacing/>
               <w:rPr>
                 <w:rFonts w:eastAsia="Times New Roman"/>
@@ -963,8 +906,7 @@
                 <w:ilvl w:val="0"/>
                 <w:numId w:val="4"/>
               </w:numPr>
-              <w:spacing w:after="200"/>
-              <w:ind w:left="320" w:hanging="180"/>
+              <w:spacing w:after="200" w:line="276" w:lineRule="auto"/>
               <w:contextualSpacing/>
               <w:rPr>
                 <w:rFonts w:eastAsia="Times New Roman"/>
@@ -980,7 +922,7 @@
                 <w:sz w:val="20"/>
                 <w:szCs w:val="20"/>
               </w:rPr>
-              <w:t>Experienced with Adobe Flash, Premiere, and Soundbooth</w:t>
+              <w:t>Excellent project management skills</w:t>
             </w:r>
           </w:p>
           <w:p>
@@ -990,7 +932,6 @@
                 <w:numId w:val="4"/>
               </w:numPr>
               <w:spacing w:after="200"/>
-              <w:ind w:left="320" w:hanging="180"/>
               <w:contextualSpacing/>
               <w:rPr>
                 <w:rFonts w:eastAsia="Times New Roman"/>
@@ -1543,27 +1484,34 @@
           <w:sz w:val="20"/>
           <w:szCs w:val="20"/>
         </w:rPr>
-        <w:t>for “Snap!</w:t>
-      </w:r>
-      <w:proofErr w:type="gramStart"/>
-      <w:r>
-        <w:rPr>
-          <w:rFonts w:eastAsia="Times New Roman"/>
-          <w:color w:val="000000"/>
-          <w:sz w:val="20"/>
-          <w:szCs w:val="20"/>
-        </w:rPr>
-        <w:t>”,</w:t>
-      </w:r>
-      <w:proofErr w:type="gramEnd"/>
-      <w:r>
-        <w:rPr>
-          <w:rFonts w:eastAsia="Times New Roman"/>
-          <w:color w:val="000000"/>
-          <w:sz w:val="20"/>
-          <w:szCs w:val="20"/>
-        </w:rPr>
-        <w:t xml:space="preserve"> a visual drag-and-drop programming language used to teach computer science.</w:t>
+        <w:t>for “Snap!”,</w:t>
+      </w:r>
+      <w:r>
+        <w:rPr>
+          <w:rFonts w:eastAsia="Times New Roman"/>
+          <w:color w:val="000000"/>
+          <w:sz w:val="20"/>
+          <w:szCs w:val="20"/>
+        </w:rPr>
+        <w:t xml:space="preserve"> a visual drag-and-drop programming languag</w:t>
+      </w:r>
+      <w:r>
+        <w:rPr>
+          <w:rFonts w:eastAsia="Times New Roman"/>
+          <w:color w:val="000000"/>
+          <w:sz w:val="20"/>
+          <w:szCs w:val="20"/>
+        </w:rPr>
+        <w:t>e</w:t>
+      </w:r>
+      <w:r>
+        <w:rPr>
+          <w:rFonts w:eastAsia="Times New Roman"/>
+          <w:color w:val="000000"/>
+          <w:sz w:val="20"/>
+          <w:szCs w:val="20"/>
+        </w:rPr>
+        <w:t>.</w:t>
       </w:r>
     </w:p>
     <w:p>
@@ -1689,7 +1637,25 @@
           <w:sz w:val="20"/>
           <w:szCs w:val="20"/>
         </w:rPr>
-        <w:t xml:space="preserve"> (12,000+ students)</w:t>
+        <w:t xml:space="preserve"> (</w:t>
+      </w:r>
+      <w:r>
+        <w:rPr>
+          <w:rFonts w:eastAsia="Times New Roman"/>
+          <w:color w:val="000000"/>
+          <w:sz w:val="18"/>
+          <w:szCs w:val="18"/>
+        </w:rPr>
+        <w:t>12,000+ students</w:t>
+      </w:r>
+      <w:r>
+        <w:rPr>
+          <w:rFonts w:eastAsia="Times New Roman"/>
+          <w:color w:val="000000"/>
+          <w:sz w:val="20"/>
+          <w:szCs w:val="20"/>
+        </w:rPr>
+        <w:t>)</w:t>
       </w:r>
       <w:r>
         <w:rPr>
@@ -1715,8 +1681,6 @@
           <w:szCs w:val="20"/>
         </w:rPr>
       </w:pPr>
-      <w:bookmarkStart w:id="0" w:name="_GoBack"/>
-      <w:bookmarkEnd w:id="0"/>
     </w:p>
     <w:p>
       <w:pPr>
@@ -1969,25 +1933,52 @@
           <w:sz w:val="20"/>
           <w:szCs w:val="20"/>
         </w:rPr>
-        <w:t>Helped students learn computer science</w:t>
-      </w:r>
-      <w:r>
-        <w:rPr>
-          <w:rFonts w:eastAsia="Times New Roman"/>
-          <w:color w:val="000000"/>
-          <w:sz w:val="20"/>
-          <w:szCs w:val="20"/>
-        </w:rPr>
-        <w:t xml:space="preserve"> skills &amp;</w:t>
-      </w:r>
-      <w:r>
-        <w:rPr>
-          <w:rFonts w:eastAsia="Times New Roman"/>
-          <w:color w:val="000000"/>
-          <w:sz w:val="20"/>
-          <w:szCs w:val="20"/>
-        </w:rPr>
-        <w:t xml:space="preserve"> concepts through assisting them in completing programming lab exercises</w:t>
+        <w:t>Helped students acquire</w:t>
+      </w:r>
+      <w:r>
+        <w:rPr>
+          <w:rFonts w:eastAsia="Times New Roman"/>
+          <w:color w:val="000000"/>
+          <w:sz w:val="20"/>
+          <w:szCs w:val="20"/>
+        </w:rPr>
+        <w:t xml:space="preserve"> </w:t>
+      </w:r>
+      <w:r>
+        <w:rPr>
+          <w:rFonts w:eastAsia="Times New Roman"/>
+          <w:color w:val="000000"/>
+          <w:sz w:val="20"/>
+          <w:szCs w:val="20"/>
+        </w:rPr>
+        <w:t>programming</w:t>
+      </w:r>
+      <w:r>
+        <w:rPr>
+          <w:rFonts w:eastAsia="Times New Roman"/>
+          <w:color w:val="000000"/>
+          <w:sz w:val="20"/>
+          <w:szCs w:val="20"/>
+        </w:rPr>
+        <w:t xml:space="preserve"> skills</w:t>
+      </w:r>
+      <w:r>
+        <w:rPr>
+          <w:rFonts w:eastAsia="Times New Roman"/>
+          <w:color w:val="000000"/>
+          <w:sz w:val="20"/>
+          <w:szCs w:val="20"/>
+        </w:rPr>
+        <w:t xml:space="preserve"> through assisting </w:t>
+      </w:r>
+      <w:r>
+        <w:rPr>
+          <w:rFonts w:eastAsia="Times New Roman"/>
+          <w:color w:val="000000"/>
+          <w:sz w:val="20"/>
+          <w:szCs w:val="20"/>
+        </w:rPr>
+        <w:t>during laboratory hours</w:t>
       </w:r>
       <w:r>
         <w:rPr>
@@ -2061,238 +2052,7 @@
           <w:sz w:val="20"/>
           <w:szCs w:val="20"/>
         </w:rPr>
-        <w:t xml:space="preserve"> and proofreading lab </w:t>
-      </w:r>
-      <w:r>
-        <w:rPr>
-          <w:rFonts w:eastAsia="Times New Roman"/>
-          <w:color w:val="000000"/>
-          <w:sz w:val="20"/>
-          <w:szCs w:val="20"/>
-        </w:rPr>
-        <w:t>instructions</w:t>
-      </w:r>
-      <w:r>
-        <w:rPr>
-          <w:rFonts w:eastAsia="Times New Roman"/>
-          <w:color w:val="000000"/>
-          <w:sz w:val="20"/>
-          <w:szCs w:val="20"/>
-        </w:rPr>
-        <w:t>.</w:t>
-      </w:r>
-    </w:p>
-    <w:p>
-      <w:pPr>
-        <w:spacing w:line="276" w:lineRule="auto"/>
-        <w:divId w:val="82994262"/>
-        <w:rPr>
-          <w:rFonts w:eastAsia="Times New Roman"/>
-          <w:b/>
-          <w:bCs/>
-          <w:color w:val="000000"/>
-          <w:sz w:val="20"/>
-          <w:szCs w:val="20"/>
-        </w:rPr>
-      </w:pPr>
-    </w:p>
-    <w:p>
-      <w:pPr>
-        <w:spacing w:after="200" w:line="276" w:lineRule="auto"/>
-        <w:contextualSpacing/>
-        <w:divId w:val="82994262"/>
-        <w:rPr>
-          <w:rFonts w:eastAsia="Times New Roman"/>
-          <w:color w:val="000000"/>
-          <w:sz w:val="20"/>
-          <w:szCs w:val="20"/>
-        </w:rPr>
-      </w:pPr>
-      <w:r>
-        <w:rPr>
-          <w:rFonts w:eastAsia="Times New Roman"/>
-          <w:b/>
-          <w:bCs/>
-          <w:color w:val="000000"/>
-          <w:sz w:val="20"/>
-          <w:szCs w:val="20"/>
-        </w:rPr>
-        <w:t xml:space="preserve">RESIDENTIAL SUSTAINABILITY PROGRAM OF U.C. BERKELEY, </w:t>
-      </w:r>
-      <w:r>
-        <w:rPr>
-          <w:rFonts w:eastAsia="Times New Roman"/>
-          <w:b/>
-          <w:bCs/>
-          <w:i/>
-          <w:iCs/>
-          <w:color w:val="000000"/>
-          <w:sz w:val="20"/>
-          <w:szCs w:val="20"/>
-        </w:rPr>
-        <w:t>BERKELEY, CA</w:t>
-      </w:r>
-      <w:r>
-        <w:rPr>
-          <w:rFonts w:eastAsia="Times New Roman"/>
-          <w:color w:val="000000"/>
-          <w:sz w:val="20"/>
-          <w:szCs w:val="20"/>
-        </w:rPr>
-        <w:t xml:space="preserve"> </w:t>
-      </w:r>
-    </w:p>
-    <w:p>
-      <w:pPr>
-        <w:spacing w:line="276" w:lineRule="auto"/>
-        <w:divId w:val="82994262"/>
-        <w:rPr>
-          <w:rFonts w:eastAsia="Times New Roman"/>
-          <w:color w:val="000000"/>
-          <w:sz w:val="20"/>
-          <w:szCs w:val="20"/>
-        </w:rPr>
-      </w:pPr>
-      <w:r>
-        <w:rPr>
-          <w:rFonts w:eastAsia="Times New Roman"/>
-          <w:b/>
-          <w:bCs/>
-          <w:color w:val="000000"/>
-          <w:sz w:val="20"/>
-          <w:szCs w:val="20"/>
-        </w:rPr>
-        <w:t>Project Coordinator</w:t>
-      </w:r>
-      <w:r>
-        <w:rPr>
-          <w:rFonts w:eastAsia="Times New Roman"/>
-          <w:i/>
-          <w:iCs/>
-          <w:color w:val="000000"/>
-          <w:sz w:val="20"/>
-          <w:szCs w:val="20"/>
-        </w:rPr>
-        <w:t xml:space="preserve">, April 2014 – </w:t>
-      </w:r>
-      <w:r>
-        <w:rPr>
-          <w:rFonts w:eastAsia="Times New Roman"/>
-          <w:i/>
-          <w:iCs/>
-          <w:color w:val="000000"/>
-          <w:sz w:val="20"/>
-          <w:szCs w:val="20"/>
-        </w:rPr>
-        <w:t>May 2015</w:t>
-      </w:r>
-    </w:p>
-    <w:p>
-      <w:pPr>
-        <w:numPr>
-          <w:ilvl w:val="0"/>
-          <w:numId w:val="5"/>
-        </w:numPr>
-        <w:spacing w:after="200" w:line="276" w:lineRule="auto"/>
-        <w:ind w:left="320" w:hanging="180"/>
-        <w:contextualSpacing/>
-        <w:divId w:val="82994262"/>
-        <w:rPr>
-          <w:rFonts w:eastAsia="Times New Roman"/>
-          <w:color w:val="000000"/>
-          <w:sz w:val="20"/>
-          <w:szCs w:val="20"/>
-        </w:rPr>
-      </w:pPr>
-      <w:r>
-        <w:rPr>
-          <w:rFonts w:eastAsia="Times New Roman"/>
-          <w:color w:val="000000"/>
-          <w:sz w:val="20"/>
-          <w:szCs w:val="20"/>
-        </w:rPr>
-        <w:t>Pl</w:t>
-      </w:r>
-      <w:r>
-        <w:rPr>
-          <w:rFonts w:eastAsia="Times New Roman"/>
-          <w:color w:val="000000"/>
-          <w:sz w:val="20"/>
-          <w:szCs w:val="20"/>
-        </w:rPr>
-        <w:t xml:space="preserve">anned and implemented </w:t>
-      </w:r>
-      <w:r>
-        <w:rPr>
-          <w:rFonts w:eastAsia="Times New Roman"/>
-          <w:color w:val="000000"/>
-          <w:sz w:val="20"/>
-          <w:szCs w:val="20"/>
-        </w:rPr>
-        <w:t xml:space="preserve">educational </w:t>
-      </w:r>
-      <w:r>
-        <w:rPr>
-          <w:rFonts w:eastAsia="Times New Roman"/>
-          <w:color w:val="000000"/>
-          <w:sz w:val="20"/>
-          <w:szCs w:val="20"/>
-        </w:rPr>
-        <w:t>campaigns</w:t>
-      </w:r>
-      <w:r>
-        <w:rPr>
-          <w:rFonts w:eastAsia="Times New Roman"/>
-          <w:color w:val="000000"/>
-          <w:sz w:val="20"/>
-          <w:szCs w:val="20"/>
-        </w:rPr>
-        <w:t xml:space="preserve"> and projects to </w:t>
-      </w:r>
-      <w:r>
-        <w:rPr>
-          <w:rFonts w:eastAsia="Times New Roman"/>
-          <w:color w:val="000000"/>
-          <w:sz w:val="20"/>
-          <w:szCs w:val="20"/>
-        </w:rPr>
-        <w:t>promote</w:t>
-      </w:r>
-      <w:r>
-        <w:rPr>
-          <w:rFonts w:eastAsia="Times New Roman"/>
-          <w:color w:val="000000"/>
-          <w:sz w:val="20"/>
-          <w:szCs w:val="20"/>
-        </w:rPr>
-        <w:t xml:space="preserve"> sustainable living practices in the Residence Halls.</w:t>
-      </w:r>
-    </w:p>
-    <w:p>
-      <w:pPr>
-        <w:numPr>
-          <w:ilvl w:val="0"/>
-          <w:numId w:val="5"/>
-        </w:numPr>
-        <w:spacing w:after="200" w:line="276" w:lineRule="auto"/>
-        <w:ind w:left="320" w:hanging="180"/>
-        <w:contextualSpacing/>
-        <w:divId w:val="82994262"/>
-        <w:rPr>
-          <w:rFonts w:eastAsia="Times New Roman"/>
-          <w:color w:val="000000"/>
-          <w:sz w:val="20"/>
-          <w:szCs w:val="20"/>
-        </w:rPr>
-      </w:pPr>
-      <w:r>
-        <w:rPr>
-          <w:rFonts w:eastAsia="Times New Roman"/>
-          <w:color w:val="000000"/>
-          <w:sz w:val="20"/>
-          <w:szCs w:val="20"/>
-        </w:rPr>
-        <w:t>Designed, led, and analyzed waste diversion audits in the residence halls in order to create customized educational curricula.</w:t>
+        <w:t xml:space="preserve"> and solution guides.</w:t>
       </w:r>
     </w:p>
     <w:p>
@@ -2572,34 +2332,43 @@
           <w:sz w:val="20"/>
           <w:szCs w:val="20"/>
         </w:rPr>
-        <w:t xml:space="preserve"> two</w:t>
-      </w:r>
-      <w:r>
-        <w:rPr>
-          <w:rFonts w:eastAsia="Times New Roman"/>
-          <w:color w:val="000000"/>
-          <w:sz w:val="20"/>
-          <w:szCs w:val="20"/>
-        </w:rPr>
-        <w:t xml:space="preserve"> national student conferences in Washington D.C.</w:t>
-      </w:r>
-      <w:r>
-        <w:rPr>
-          <w:rFonts w:eastAsia="Times New Roman"/>
-          <w:color w:val="000000"/>
-          <w:sz w:val="20"/>
-          <w:szCs w:val="20"/>
-        </w:rPr>
-        <w:t>,</w:t>
-      </w:r>
-      <w:r>
-        <w:rPr>
-          <w:rFonts w:eastAsia="Times New Roman"/>
-          <w:color w:val="000000"/>
-          <w:sz w:val="20"/>
-          <w:szCs w:val="20"/>
-        </w:rPr>
-        <w:t xml:space="preserve"> and led a briefing event for political interns.</w:t>
+        <w:t xml:space="preserve"> a national student conference</w:t>
+      </w:r>
+      <w:r>
+        <w:rPr>
+          <w:rFonts w:eastAsia="Times New Roman"/>
+          <w:color w:val="000000"/>
+          <w:sz w:val="20"/>
+          <w:szCs w:val="20"/>
+        </w:rPr>
+        <w:t xml:space="preserve"> in Washington D.C.</w:t>
+      </w:r>
+      <w:r>
+        <w:rPr>
+          <w:rFonts w:eastAsia="Times New Roman"/>
+          <w:color w:val="000000"/>
+          <w:sz w:val="20"/>
+          <w:szCs w:val="20"/>
+        </w:rPr>
+        <w:t xml:space="preserve"> and led a briefing event for </w:t>
+      </w:r>
+      <w:r>
+        <w:rPr>
+          <w:rFonts w:eastAsia="Times New Roman"/>
+          <w:color w:val="000000"/>
+          <w:sz w:val="20"/>
+          <w:szCs w:val="20"/>
+        </w:rPr>
+        <w:t xml:space="preserve">Bay Area </w:t>
+      </w:r>
+      <w:r>
+        <w:rPr>
+          <w:rFonts w:eastAsia="Times New Roman"/>
+          <w:color w:val="000000"/>
+          <w:sz w:val="20"/>
+          <w:szCs w:val="20"/>
+        </w:rPr>
+        <w:t>political interns.</w:t>
       </w:r>
     </w:p>
     <w:p>
@@ -2626,43 +2395,61 @@
           <w:sz w:val="20"/>
           <w:szCs w:val="20"/>
         </w:rPr>
-        <w:t xml:space="preserve">Boosted marketing and community outreach </w:t>
-      </w:r>
-      <w:r>
-        <w:rPr>
-          <w:rFonts w:eastAsia="Times New Roman"/>
-          <w:color w:val="000000"/>
-          <w:sz w:val="20"/>
-          <w:szCs w:val="20"/>
-        </w:rPr>
-        <w:t>through research projects</w:t>
-      </w:r>
-      <w:r>
-        <w:rPr>
-          <w:rFonts w:eastAsia="Times New Roman"/>
-          <w:color w:val="000000"/>
-          <w:sz w:val="20"/>
-          <w:szCs w:val="20"/>
-        </w:rPr>
-        <w:t>, event planning,</w:t>
-      </w:r>
-      <w:r>
-        <w:rPr>
-          <w:rFonts w:eastAsia="Times New Roman"/>
-          <w:color w:val="000000"/>
-          <w:sz w:val="20"/>
-          <w:szCs w:val="20"/>
-        </w:rPr>
-        <w:t xml:space="preserve"> and direct communications</w:t>
-      </w:r>
-      <w:r>
-        <w:rPr>
-          <w:rFonts w:eastAsia="Times New Roman"/>
-          <w:color w:val="000000"/>
-          <w:sz w:val="20"/>
-          <w:szCs w:val="20"/>
-        </w:rPr>
-        <w:t>.</w:t>
+        <w:t xml:space="preserve">Met with </w:t>
+      </w:r>
+      <w:r>
+        <w:rPr>
+          <w:rFonts w:eastAsia="Times New Roman"/>
+          <w:color w:val="000000"/>
+          <w:sz w:val="20"/>
+          <w:szCs w:val="20"/>
+        </w:rPr>
+        <w:t>senators,</w:t>
+      </w:r>
+      <w:r>
+        <w:rPr>
+          <w:rFonts w:eastAsia="Times New Roman"/>
+          <w:color w:val="000000"/>
+          <w:sz w:val="20"/>
+          <w:szCs w:val="20"/>
+        </w:rPr>
+        <w:t xml:space="preserve"> representatives</w:t>
+      </w:r>
+      <w:r>
+        <w:rPr>
+          <w:rFonts w:eastAsia="Times New Roman"/>
+          <w:color w:val="000000"/>
+          <w:sz w:val="20"/>
+          <w:szCs w:val="20"/>
+        </w:rPr>
+        <w:t>, and other policy-makers</w:t>
+      </w:r>
+      <w:r>
+        <w:rPr>
+          <w:rFonts w:eastAsia="Times New Roman"/>
+          <w:color w:val="000000"/>
+          <w:sz w:val="20"/>
+          <w:szCs w:val="20"/>
+        </w:rPr>
+        <w:t xml:space="preserve"> on </w:t>
+      </w:r>
+      <w:r>
+        <w:rPr>
+          <w:rFonts w:eastAsia="Times New Roman"/>
+          <w:color w:val="000000"/>
+          <w:sz w:val="20"/>
+          <w:szCs w:val="20"/>
+        </w:rPr>
+        <w:t>Cap</w:t>
+      </w:r>
+      <w:r>
+        <w:rPr>
+          <w:rFonts w:eastAsia="Times New Roman"/>
+          <w:color w:val="000000"/>
+          <w:sz w:val="20"/>
+          <w:szCs w:val="20"/>
+        </w:rPr>
+        <w:t>itol Hill.</w:t>
       </w:r>
     </w:p>
     <w:p>
@@ -2699,7 +2486,95 @@
           <w:sz w:val="20"/>
           <w:szCs w:val="20"/>
         </w:rPr>
-        <w:t xml:space="preserve">MATH TUTORING (SELF-EMPLOYED), </w:t>
+        <w:t>GLOBAL HEALTH RESEARCH FOUNDATION (G</w:t>
+      </w:r>
+      <w:r>
+        <w:rPr>
+          <w:rFonts w:eastAsia="Times New Roman"/>
+          <w:b/>
+          <w:bCs/>
+          <w:color w:val="000000"/>
+          <w:sz w:val="20"/>
+          <w:szCs w:val="20"/>
+        </w:rPr>
+        <w:t>.</w:t>
+      </w:r>
+      <w:r>
+        <w:rPr>
+          <w:rFonts w:eastAsia="Times New Roman"/>
+          <w:b/>
+          <w:bCs/>
+          <w:color w:val="000000"/>
+          <w:sz w:val="20"/>
+          <w:szCs w:val="20"/>
+        </w:rPr>
+        <w:t>H</w:t>
+      </w:r>
+      <w:r>
+        <w:rPr>
+          <w:rFonts w:eastAsia="Times New Roman"/>
+          <w:b/>
+          <w:bCs/>
+          <w:color w:val="000000"/>
+          <w:sz w:val="20"/>
+          <w:szCs w:val="20"/>
+        </w:rPr>
+        <w:t>.</w:t>
+      </w:r>
+      <w:r>
+        <w:rPr>
+          <w:rFonts w:eastAsia="Times New Roman"/>
+          <w:b/>
+          <w:bCs/>
+          <w:color w:val="000000"/>
+          <w:sz w:val="20"/>
+          <w:szCs w:val="20"/>
+        </w:rPr>
+        <w:t>R</w:t>
+      </w:r>
+      <w:r>
+        <w:rPr>
+          <w:rFonts w:eastAsia="Times New Roman"/>
+          <w:b/>
+          <w:bCs/>
+          <w:color w:val="000000"/>
+          <w:sz w:val="20"/>
+          <w:szCs w:val="20"/>
+        </w:rPr>
+        <w:t>.</w:t>
+      </w:r>
+      <w:r>
+        <w:rPr>
+          <w:rFonts w:eastAsia="Times New Roman"/>
+          <w:b/>
+          <w:bCs/>
+          <w:color w:val="000000"/>
+          <w:sz w:val="20"/>
+          <w:szCs w:val="20"/>
+        </w:rPr>
+        <w:t>F</w:t>
+      </w:r>
+      <w:r>
+        <w:rPr>
+          <w:rFonts w:eastAsia="Times New Roman"/>
+          <w:b/>
+          <w:bCs/>
+          <w:color w:val="000000"/>
+          <w:sz w:val="20"/>
+          <w:szCs w:val="20"/>
+        </w:rPr>
+        <w:t>.</w:t>
+      </w:r>
+      <w:r>
+        <w:rPr>
+          <w:rFonts w:eastAsia="Times New Roman"/>
+          <w:b/>
+          <w:bCs/>
+          <w:color w:val="000000"/>
+          <w:sz w:val="20"/>
+          <w:szCs w:val="20"/>
+        </w:rPr>
+        <w:t xml:space="preserve">), </w:t>
       </w:r>
       <w:r>
         <w:rPr>
@@ -2712,33 +2587,7 @@
           <w:sz w:val="20"/>
           <w:szCs w:val="20"/>
         </w:rPr>
-        <w:t>SA</w:t>
-      </w:r>
-      <w:r>
-        <w:rPr>
-          <w:rFonts w:eastAsia="Times New Roman"/>
-          <w:b/>
-          <w:bCs/>
-          <w:i/>
-          <w:iCs/>
-          <w:color w:val="000000"/>
-          <w:sz w:val="20"/>
-          <w:szCs w:val="20"/>
-        </w:rPr>
-        <w:t>N JOSE</w:t>
-      </w:r>
-      <w:r>
-        <w:rPr>
-          <w:rFonts w:eastAsia="Times New Roman"/>
-          <w:b/>
-          <w:bCs/>
-          <w:i/>
-          <w:iCs/>
-          <w:color w:val="000000"/>
-          <w:sz w:val="20"/>
-          <w:szCs w:val="20"/>
-        </w:rPr>
-        <w:t>, CA</w:t>
+        <w:t>STANFORD, CA</w:t>
       </w:r>
       <w:r>
         <w:rPr>
@@ -2770,180 +2619,29 @@
           <w:sz w:val="20"/>
           <w:szCs w:val="20"/>
         </w:rPr>
-        <w:t xml:space="preserve">Private </w:t>
-      </w:r>
-      <w:r>
-        <w:rPr>
-          <w:rFonts w:eastAsia="Times New Roman"/>
-          <w:b/>
-          <w:bCs/>
-          <w:color w:val="000000"/>
-          <w:sz w:val="20"/>
-          <w:szCs w:val="20"/>
-        </w:rPr>
-        <w:t>Math Tutor</w:t>
-      </w:r>
-      <w:r>
-        <w:rPr>
-          <w:rFonts w:eastAsia="Times New Roman"/>
-          <w:i/>
-          <w:iCs/>
-          <w:color w:val="000000"/>
-          <w:sz w:val="20"/>
-          <w:szCs w:val="20"/>
-        </w:rPr>
-        <w:t xml:space="preserve">, October 2011 </w:t>
-      </w:r>
-      <w:r>
-        <w:rPr>
-          <w:rFonts w:eastAsia="Times New Roman"/>
-          <w:i/>
-          <w:iCs/>
-          <w:color w:val="000000"/>
-          <w:sz w:val="20"/>
-          <w:szCs w:val="20"/>
-        </w:rPr>
-        <w:t>–</w:t>
-      </w:r>
-      <w:r>
-        <w:rPr>
-          <w:rFonts w:eastAsia="Times New Roman"/>
-          <w:i/>
-          <w:iCs/>
-          <w:color w:val="000000"/>
-          <w:sz w:val="20"/>
-          <w:szCs w:val="20"/>
-        </w:rPr>
-        <w:t xml:space="preserve"> </w:t>
-      </w:r>
-      <w:r>
-        <w:rPr>
-          <w:rFonts w:eastAsia="Times New Roman"/>
-          <w:i/>
-          <w:iCs/>
-          <w:color w:val="000000"/>
-          <w:sz w:val="20"/>
-          <w:szCs w:val="20"/>
-        </w:rPr>
-        <w:t>November 2014</w:t>
-      </w:r>
-    </w:p>
-    <w:p>
-      <w:pPr>
-        <w:numPr>
-          <w:ilvl w:val="0"/>
-          <w:numId w:val="17"/>
-        </w:numPr>
-        <w:spacing w:after="200" w:line="276" w:lineRule="auto"/>
-        <w:ind w:left="320" w:hanging="180"/>
-        <w:contextualSpacing/>
-        <w:divId w:val="82994262"/>
-        <w:rPr>
-          <w:rFonts w:eastAsia="Times New Roman"/>
-          <w:color w:val="000000"/>
-          <w:sz w:val="20"/>
-          <w:szCs w:val="20"/>
-        </w:rPr>
-      </w:pPr>
-      <w:r>
-        <w:rPr>
-          <w:rFonts w:eastAsia="Times New Roman"/>
-          <w:color w:val="000000"/>
-          <w:sz w:val="20"/>
-          <w:szCs w:val="20"/>
-        </w:rPr>
-        <w:t xml:space="preserve">Tutored up to </w:t>
-      </w:r>
-      <w:r>
-        <w:rPr>
-          <w:rFonts w:eastAsia="Times New Roman"/>
-          <w:color w:val="000000"/>
-          <w:sz w:val="20"/>
-          <w:szCs w:val="20"/>
-        </w:rPr>
-        <w:t>nine students (grades 2-12)</w:t>
-      </w:r>
-      <w:r>
-        <w:rPr>
-          <w:rFonts w:eastAsia="Times New Roman"/>
-          <w:color w:val="000000"/>
-          <w:sz w:val="20"/>
-          <w:szCs w:val="20"/>
-        </w:rPr>
-        <w:t xml:space="preserve"> weekly</w:t>
-      </w:r>
-      <w:r>
-        <w:rPr>
-          <w:rFonts w:eastAsia="Times New Roman"/>
-          <w:color w:val="000000"/>
-          <w:sz w:val="20"/>
-          <w:szCs w:val="20"/>
-        </w:rPr>
-        <w:t xml:space="preserve">, </w:t>
-      </w:r>
-      <w:r>
-        <w:rPr>
-          <w:rFonts w:eastAsia="Times New Roman"/>
-          <w:color w:val="000000"/>
-          <w:sz w:val="20"/>
-          <w:szCs w:val="20"/>
-        </w:rPr>
-        <w:t>prov</w:t>
-      </w:r>
-      <w:r>
-        <w:rPr>
-          <w:rFonts w:eastAsia="Times New Roman"/>
-          <w:color w:val="000000"/>
-          <w:sz w:val="20"/>
-          <w:szCs w:val="20"/>
-        </w:rPr>
-        <w:t>iding practice problems, creating</w:t>
-      </w:r>
-      <w:r>
-        <w:rPr>
-          <w:rFonts w:eastAsia="Times New Roman"/>
-          <w:color w:val="000000"/>
-          <w:sz w:val="20"/>
-          <w:szCs w:val="20"/>
-        </w:rPr>
-        <w:t xml:space="preserve"> quizzes, and reinforcing material.</w:t>
-      </w:r>
-    </w:p>
-    <w:p>
-      <w:pPr>
-        <w:spacing w:line="276" w:lineRule="auto"/>
-        <w:divId w:val="82994262"/>
-        <w:rPr>
-          <w:rFonts w:eastAsia="Times New Roman"/>
-          <w:b/>
-          <w:bCs/>
-          <w:color w:val="000000"/>
-          <w:sz w:val="20"/>
-          <w:szCs w:val="20"/>
-        </w:rPr>
-      </w:pPr>
-    </w:p>
-    <w:p>
-      <w:pPr>
-        <w:spacing w:line="276" w:lineRule="auto"/>
-        <w:divId w:val="82994262"/>
-        <w:rPr>
-          <w:rFonts w:eastAsia="Times New Roman"/>
-          <w:color w:val="000000"/>
-          <w:sz w:val="20"/>
-          <w:szCs w:val="20"/>
-        </w:rPr>
-      </w:pPr>
-      <w:r>
-        <w:rPr>
-          <w:rFonts w:eastAsia="Times New Roman"/>
-          <w:b/>
-          <w:bCs/>
-          <w:color w:val="000000"/>
-          <w:sz w:val="20"/>
-          <w:szCs w:val="20"/>
-        </w:rPr>
-        <w:t>GLOBAL HEALTH RESEARCH FOUNDATION (G</w:t>
+        <w:t>Summer</w:t>
+      </w:r>
+      <w:r>
+        <w:rPr>
+          <w:rFonts w:eastAsia="Times New Roman"/>
+          <w:b/>
+          <w:bCs/>
+          <w:color w:val="000000"/>
+          <w:sz w:val="20"/>
+          <w:szCs w:val="20"/>
+        </w:rPr>
+        <w:t xml:space="preserve"> Intern</w:t>
+      </w:r>
+      <w:r>
+        <w:rPr>
+          <w:rFonts w:eastAsia="Times New Roman"/>
+          <w:b/>
+          <w:bCs/>
+          <w:color w:val="000000"/>
+          <w:sz w:val="20"/>
+          <w:szCs w:val="20"/>
+        </w:rPr>
+        <w:t>, Patient Outcomes and Environmental Monitoring System (P</w:t>
       </w:r>
       <w:r>
         <w:rPr>
@@ -2965,7 +2663,7 @@
           <w:sz w:val="20"/>
           <w:szCs w:val="20"/>
         </w:rPr>
-        <w:t>H</w:t>
+        <w:t>O</w:t>
       </w:r>
       <w:r>
         <w:rPr>
@@ -2987,7 +2685,7 @@
           <w:sz w:val="20"/>
           <w:szCs w:val="20"/>
         </w:rPr>
-        <w:t>R</w:t>
+        <w:t>E</w:t>
       </w:r>
       <w:r>
         <w:rPr>
@@ -3009,7 +2707,7 @@
           <w:sz w:val="20"/>
           <w:szCs w:val="20"/>
         </w:rPr>
-        <w:t>F</w:t>
+        <w:t>M</w:t>
       </w:r>
       <w:r>
         <w:rPr>
@@ -3031,74 +2729,29 @@
           <w:sz w:val="20"/>
           <w:szCs w:val="20"/>
         </w:rPr>
-        <w:t xml:space="preserve">), </w:t>
-      </w:r>
-      <w:r>
-        <w:rPr>
-          <w:rFonts w:eastAsia="Times New Roman"/>
-          <w:b/>
-          <w:bCs/>
-          <w:i/>
-          <w:iCs/>
-          <w:color w:val="000000"/>
-          <w:sz w:val="20"/>
-          <w:szCs w:val="20"/>
-        </w:rPr>
-        <w:t>STANFORD, CA</w:t>
-      </w:r>
-      <w:r>
-        <w:rPr>
-          <w:rFonts w:eastAsia="Times New Roman"/>
-          <w:color w:val="000000"/>
-          <w:sz w:val="20"/>
-          <w:szCs w:val="20"/>
-        </w:rPr>
-        <w:t xml:space="preserve"> </w:t>
-      </w:r>
-    </w:p>
-    <w:p>
-      <w:pPr>
-        <w:spacing w:line="276" w:lineRule="auto"/>
-        <w:divId w:val="82994262"/>
-        <w:rPr>
-          <w:rFonts w:eastAsia="Times New Roman"/>
-          <w:color w:val="000000"/>
-          <w:sz w:val="20"/>
-          <w:szCs w:val="20"/>
-        </w:rPr>
-      </w:pPr>
-      <w:r>
-        <w:rPr>
-          <w:rFonts w:eastAsia="Times New Roman"/>
-          <w:b/>
-          <w:bCs/>
-          <w:color w:val="000000"/>
-          <w:sz w:val="20"/>
-          <w:szCs w:val="20"/>
-        </w:rPr>
-        <w:t>Summer</w:t>
-      </w:r>
-      <w:r>
-        <w:rPr>
-          <w:rFonts w:eastAsia="Times New Roman"/>
-          <w:b/>
-          <w:bCs/>
-          <w:color w:val="000000"/>
-          <w:sz w:val="20"/>
-          <w:szCs w:val="20"/>
-        </w:rPr>
-        <w:t xml:space="preserve"> Intern</w:t>
-      </w:r>
-      <w:r>
-        <w:rPr>
-          <w:rFonts w:eastAsia="Times New Roman"/>
-          <w:b/>
-          <w:bCs/>
-          <w:color w:val="000000"/>
-          <w:sz w:val="20"/>
-          <w:szCs w:val="20"/>
-        </w:rPr>
-        <w:t>, Patient Outcomes and Environmental Monitoring System (POEMS) Project</w:t>
+        <w:t>S</w:t>
+      </w:r>
+      <w:r>
+        <w:rPr>
+          <w:rFonts w:eastAsia="Times New Roman"/>
+          <w:b/>
+          <w:bCs/>
+          <w:color w:val="000000"/>
+          <w:sz w:val="20"/>
+          <w:szCs w:val="20"/>
+        </w:rPr>
+        <w:t>.</w:t>
+      </w:r>
+      <w:r>
+        <w:rPr>
+          <w:rFonts w:eastAsia="Times New Roman"/>
+          <w:b/>
+          <w:bCs/>
+          <w:color w:val="000000"/>
+          <w:sz w:val="20"/>
+          <w:szCs w:val="20"/>
+        </w:rPr>
+        <w:t>) Project</w:t>
       </w:r>
       <w:r>
         <w:rPr>
@@ -3145,7 +2798,7 @@
           <w:sz w:val="20"/>
           <w:szCs w:val="20"/>
         </w:rPr>
-        <w:t>Designed the user</w:t>
+        <w:t>Designed wireframes</w:t>
       </w:r>
       <w:r>
         <w:rPr>
@@ -3163,16 +2816,88 @@
           <w:sz w:val="20"/>
           <w:szCs w:val="20"/>
         </w:rPr>
-        <w:t>interface for an Android mobile application which impr</w:t>
-      </w:r>
-      <w:r>
-        <w:rPr>
-          <w:rFonts w:eastAsia="Times New Roman"/>
-          <w:color w:val="000000"/>
-          <w:sz w:val="20"/>
-          <w:szCs w:val="20"/>
-        </w:rPr>
-        <w:t>oves healthcare data</w:t>
+        <w:t xml:space="preserve">for </w:t>
+      </w:r>
+      <w:r>
+        <w:rPr>
+          <w:rFonts w:eastAsia="Times New Roman"/>
+          <w:color w:val="000000"/>
+          <w:sz w:val="20"/>
+          <w:szCs w:val="20"/>
+        </w:rPr>
+        <w:t xml:space="preserve">the </w:t>
+      </w:r>
+      <w:r>
+        <w:rPr>
+          <w:rFonts w:eastAsia="Times New Roman"/>
+          <w:color w:val="000000"/>
+          <w:sz w:val="20"/>
+          <w:szCs w:val="20"/>
+        </w:rPr>
+        <w:t>U</w:t>
+      </w:r>
+      <w:r>
+        <w:rPr>
+          <w:rFonts w:eastAsia="Times New Roman"/>
+          <w:color w:val="000000"/>
+          <w:sz w:val="20"/>
+          <w:szCs w:val="20"/>
+        </w:rPr>
+        <w:t>.</w:t>
+      </w:r>
+      <w:r>
+        <w:rPr>
+          <w:rFonts w:eastAsia="Times New Roman"/>
+          <w:color w:val="000000"/>
+          <w:sz w:val="20"/>
+          <w:szCs w:val="20"/>
+        </w:rPr>
+        <w:t>I</w:t>
+      </w:r>
+      <w:r>
+        <w:rPr>
+          <w:rFonts w:eastAsia="Times New Roman"/>
+          <w:color w:val="000000"/>
+          <w:sz w:val="20"/>
+          <w:szCs w:val="20"/>
+        </w:rPr>
+        <w:t>.</w:t>
+      </w:r>
+      <w:r>
+        <w:rPr>
+          <w:rFonts w:eastAsia="Times New Roman"/>
+          <w:color w:val="000000"/>
+          <w:sz w:val="20"/>
+          <w:szCs w:val="20"/>
+        </w:rPr>
+        <w:t xml:space="preserve"> </w:t>
+      </w:r>
+      <w:r>
+        <w:rPr>
+          <w:rFonts w:eastAsia="Times New Roman"/>
+          <w:color w:val="000000"/>
+          <w:sz w:val="20"/>
+          <w:szCs w:val="20"/>
+        </w:rPr>
+        <w:t>of</w:t>
+      </w:r>
+      <w:r>
+        <w:rPr>
+          <w:rFonts w:eastAsia="Times New Roman"/>
+          <w:color w:val="000000"/>
+          <w:sz w:val="20"/>
+          <w:szCs w:val="20"/>
+        </w:rPr>
+        <w:t xml:space="preserve"> an Android mobile application which impr</w:t>
+      </w:r>
+      <w:r>
+        <w:rPr>
+          <w:rFonts w:eastAsia="Times New Roman"/>
+          <w:color w:val="000000"/>
+          <w:sz w:val="20"/>
+          <w:szCs w:val="20"/>
+        </w:rPr>
+        <w:t>oves data</w:t>
       </w:r>
       <w:r>
         <w:rPr>
@@ -3208,7 +2933,25 @@
           <w:sz w:val="20"/>
           <w:szCs w:val="20"/>
         </w:rPr>
-        <w:t xml:space="preserve"> sensory readings. The </w:t>
+        <w:t xml:space="preserve"> sensory readings. </w:t>
+      </w:r>
+      <w:r>
+        <w:rPr>
+          <w:rFonts w:eastAsia="Times New Roman"/>
+          <w:color w:val="000000"/>
+          <w:sz w:val="20"/>
+          <w:szCs w:val="20"/>
+        </w:rPr>
+        <w:t>[</w:t>
+      </w:r>
+      <w:r>
+        <w:rPr>
+          <w:rFonts w:eastAsia="Times New Roman"/>
+          <w:color w:val="000000"/>
+          <w:sz w:val="20"/>
+          <w:szCs w:val="20"/>
+        </w:rPr>
+        <w:t xml:space="preserve">The </w:t>
       </w:r>
       <w:r>
         <w:rPr>
@@ -3245,6 +2988,15 @@
           <w:szCs w:val="20"/>
         </w:rPr>
         <w:t xml:space="preserve"> Bhutan.</w:t>
+      </w:r>
+      <w:r>
+        <w:rPr>
+          <w:rFonts w:eastAsia="Times New Roman"/>
+          <w:color w:val="000000"/>
+          <w:sz w:val="20"/>
+          <w:szCs w:val="20"/>
+        </w:rPr>
+        <w:t>]</w:t>
       </w:r>
     </w:p>
     <w:p>
@@ -3347,7 +3099,6 @@
           <w:sz w:val="24"/>
           <w:szCs w:val="24"/>
         </w:rPr>
-        <w:lastRenderedPageBreak/>
         <w:t xml:space="preserve">LEADERSHIP </w:t>
       </w:r>
       <w:r>
@@ -3579,6 +3330,61 @@
           <w:szCs w:val="24"/>
         </w:rPr>
         <w:t>SCHOLARSHIPS</w:t>
+      </w:r>
+      <w:r>
+        <w:rPr>
+          <w:rFonts w:eastAsia="Times New Roman"/>
+          <w:color w:val="000000"/>
+          <w:sz w:val="24"/>
+          <w:szCs w:val="24"/>
+        </w:rPr>
+        <w:tab/>
+      </w:r>
+      <w:r>
+        <w:rPr>
+          <w:rFonts w:eastAsia="Times New Roman"/>
+          <w:color w:val="000000"/>
+          <w:sz w:val="24"/>
+          <w:szCs w:val="24"/>
+        </w:rPr>
+        <w:tab/>
+      </w:r>
+      <w:r>
+        <w:rPr>
+          <w:rFonts w:eastAsia="Times New Roman"/>
+          <w:color w:val="000000"/>
+          <w:sz w:val="24"/>
+          <w:szCs w:val="24"/>
+        </w:rPr>
+        <w:tab/>
+      </w:r>
+      <w:r>
+        <w:rPr>
+          <w:rFonts w:eastAsia="Times New Roman"/>
+          <w:color w:val="000000"/>
+          <w:sz w:val="24"/>
+          <w:szCs w:val="24"/>
+        </w:rPr>
+        <w:tab/>
+      </w:r>
+      <w:r>
+        <w:rPr>
+          <w:rFonts w:eastAsia="Times New Roman"/>
+          <w:color w:val="000000"/>
+          <w:sz w:val="24"/>
+          <w:szCs w:val="24"/>
+        </w:rPr>
+        <w:tab/>
+      </w:r>
+      <w:r>
+        <w:rPr>
+          <w:rFonts w:eastAsia="Times New Roman"/>
+          <w:color w:val="000000"/>
+          <w:sz w:val="24"/>
+          <w:szCs w:val="24"/>
+        </w:rPr>
+        <w:tab/>
+        <w:t>REFERENCES</w:t>
       </w:r>
     </w:p>
     <w:tbl>
@@ -3669,37 +3475,6 @@
                 <w:sz w:val="20"/>
                 <w:szCs w:val="20"/>
               </w:rPr>
-              <w:t>Saratoga Rotary Club Scholarship 2013</w:t>
-            </w:r>
-          </w:p>
-        </w:tc>
-        <w:tc>
-          <w:tcPr>
-            <w:tcW w:w="2500" w:type="pct"/>
-            <w:hideMark/>
-          </w:tcPr>
-          <w:p>
-            <w:pPr>
-              <w:numPr>
-                <w:ilvl w:val="0"/>
-                <w:numId w:val="2"/>
-              </w:numPr>
-              <w:spacing w:after="200"/>
-              <w:contextualSpacing/>
-              <w:rPr>
-                <w:rFonts w:eastAsia="Times New Roman"/>
-                <w:color w:val="000000"/>
-                <w:sz w:val="20"/>
-                <w:szCs w:val="20"/>
-              </w:rPr>
-            </w:pPr>
-            <w:r>
-              <w:rPr>
-                <w:rFonts w:eastAsia="Times New Roman"/>
-                <w:color w:val="000000"/>
-                <w:sz w:val="20"/>
-                <w:szCs w:val="20"/>
-              </w:rPr>
               <w:t>Ca</w:t>
             </w:r>
             <w:r>
@@ -3754,7 +3529,7 @@
                 <w:ilvl w:val="0"/>
                 <w:numId w:val="2"/>
               </w:numPr>
-              <w:spacing w:after="200" w:line="276" w:lineRule="auto"/>
+              <w:spacing w:after="200"/>
               <w:contextualSpacing/>
               <w:rPr>
                 <w:rFonts w:eastAsia="Times New Roman"/>
@@ -3770,7 +3545,200 @@
                 <w:sz w:val="20"/>
                 <w:szCs w:val="20"/>
               </w:rPr>
-              <w:t>Horace M. Albright Scholarship 2013</w:t>
+              <w:t>Saratoga Rotary Club Scholarship 2013</w:t>
+            </w:r>
+          </w:p>
+          <w:p>
+            <w:pPr>
+              <w:numPr>
+                <w:ilvl w:val="0"/>
+                <w:numId w:val="2"/>
+              </w:numPr>
+              <w:spacing w:after="200"/>
+              <w:contextualSpacing/>
+              <w:rPr>
+                <w:rFonts w:eastAsia="Times New Roman"/>
+                <w:color w:val="000000"/>
+                <w:sz w:val="20"/>
+                <w:szCs w:val="20"/>
+              </w:rPr>
+            </w:pPr>
+            <w:r>
+              <w:rPr>
+                <w:rFonts w:eastAsia="Times New Roman"/>
+                <w:color w:val="000000"/>
+                <w:sz w:val="20"/>
+                <w:szCs w:val="20"/>
+              </w:rPr>
+              <w:t xml:space="preserve">Susie Nagpal Scholarship </w:t>
+            </w:r>
+            <w:r>
+              <w:rPr>
+                <w:rFonts w:eastAsia="Times New Roman"/>
+                <w:color w:val="000000"/>
+                <w:sz w:val="20"/>
+                <w:szCs w:val="20"/>
+              </w:rPr>
+              <w:t xml:space="preserve">for Promising Leaders </w:t>
+            </w:r>
+            <w:r>
+              <w:rPr>
+                <w:rFonts w:eastAsia="Times New Roman"/>
+                <w:color w:val="000000"/>
+                <w:sz w:val="20"/>
+                <w:szCs w:val="20"/>
+              </w:rPr>
+              <w:t>2013</w:t>
+            </w:r>
+          </w:p>
+        </w:tc>
+        <w:tc>
+          <w:tcPr>
+            <w:tcW w:w="2500" w:type="pct"/>
+            <w:hideMark/>
+          </w:tcPr>
+          <w:p>
+            <w:pPr>
+              <w:pStyle w:val="ListParagraph"/>
+              <w:numPr>
+                <w:ilvl w:val="0"/>
+                <w:numId w:val="29"/>
+              </w:numPr>
+              <w:spacing w:after="200" w:line="276" w:lineRule="auto"/>
+              <w:rPr>
+                <w:rFonts w:eastAsia="Times New Roman"/>
+                <w:color w:val="000000"/>
+                <w:sz w:val="20"/>
+                <w:szCs w:val="20"/>
+              </w:rPr>
+            </w:pPr>
+            <w:r>
+              <w:rPr>
+                <w:rFonts w:eastAsia="Times New Roman"/>
+                <w:sz w:val="19"/>
+                <w:szCs w:val="19"/>
+              </w:rPr>
+              <w:t xml:space="preserve">Dr. Dan Garcia: EECS Professor; Founder of </w:t>
+            </w:r>
+            <w:r>
+              <w:rPr>
+                <w:rFonts w:eastAsia="Times New Roman"/>
+                <w:sz w:val="19"/>
+                <w:szCs w:val="19"/>
+              </w:rPr>
+              <w:t>B.J.C.</w:t>
+            </w:r>
+          </w:p>
+          <w:p>
+            <w:pPr>
+              <w:pStyle w:val="ListParagraph"/>
+              <w:spacing w:after="200" w:line="276" w:lineRule="auto"/>
+              <w:rPr>
+                <w:rFonts w:eastAsia="Times New Roman"/>
+                <w:sz w:val="19"/>
+                <w:szCs w:val="19"/>
+              </w:rPr>
+            </w:pPr>
+            <w:hyperlink r:id="rId5" w:history="1">
+              <w:r>
+                <w:rPr>
+                  <w:rStyle w:val="Hyperlink"/>
+                  <w:rFonts w:eastAsia="Times New Roman"/>
+                  <w:color w:val="auto"/>
+                  <w:sz w:val="19"/>
+                  <w:szCs w:val="19"/>
+                </w:rPr>
+                <w:t>ddgarcia@cs.berkeley.edu</w:t>
+              </w:r>
+            </w:hyperlink>
+            <w:r>
+              <w:rPr>
+                <w:rFonts w:eastAsia="Times New Roman"/>
+                <w:sz w:val="19"/>
+                <w:szCs w:val="19"/>
+              </w:rPr>
+              <w:tab/>
+              <w:t>(510) 517-4041</w:t>
+            </w:r>
+          </w:p>
+          <w:p>
+            <w:pPr>
+              <w:pStyle w:val="ListParagraph"/>
+              <w:numPr>
+                <w:ilvl w:val="0"/>
+                <w:numId w:val="29"/>
+              </w:numPr>
+              <w:spacing w:after="200" w:line="276" w:lineRule="auto"/>
+              <w:rPr>
+                <w:rFonts w:eastAsia="Times New Roman"/>
+                <w:color w:val="000000"/>
+                <w:sz w:val="20"/>
+                <w:szCs w:val="20"/>
+              </w:rPr>
+            </w:pPr>
+            <w:r>
+              <w:rPr>
+                <w:rFonts w:eastAsia="Times New Roman"/>
+                <w:sz w:val="19"/>
+                <w:szCs w:val="19"/>
+              </w:rPr>
+              <w:t>Dr. Joshua Hug: EECS Professor; C.S. 10 Lecturer Fall 2015</w:t>
+            </w:r>
+          </w:p>
+          <w:p>
+            <w:pPr>
+              <w:pStyle w:val="ListParagraph"/>
+              <w:spacing w:after="200" w:line="276" w:lineRule="auto"/>
+              <w:ind w:left="630"/>
+              <w:rPr>
+                <w:rFonts w:eastAsia="Times New Roman"/>
+                <w:color w:val="000000"/>
+                <w:sz w:val="20"/>
+                <w:szCs w:val="20"/>
+              </w:rPr>
+            </w:pPr>
+            <w:r>
+              <w:t xml:space="preserve">  </w:t>
+            </w:r>
+            <w:bookmarkStart w:id="0" w:name="_GoBack"/>
+            <w:bookmarkEnd w:id="0"/>
+            <w:r>
+              <w:fldChar w:fldCharType="begin"/>
+            </w:r>
+            <w:r>
+              <w:instrText xml:space="preserve"> HYPERLINK "mailto:hug@cs.berkeley.edu" </w:instrText>
+            </w:r>
+            <w:r>
+              <w:fldChar w:fldCharType="separate"/>
+            </w:r>
+            <w:r>
+              <w:rPr>
+                <w:rStyle w:val="Hyperlink"/>
+                <w:rFonts w:eastAsia="Times New Roman"/>
+                <w:color w:val="auto"/>
+                <w:sz w:val="19"/>
+                <w:szCs w:val="19"/>
+              </w:rPr>
+              <w:t>hug@cs.berkeley.edu</w:t>
+            </w:r>
+            <w:r>
+              <w:rPr>
+                <w:rStyle w:val="Hyperlink"/>
+                <w:rFonts w:eastAsia="Times New Roman"/>
+                <w:color w:val="auto"/>
+                <w:sz w:val="19"/>
+                <w:szCs w:val="19"/>
+              </w:rPr>
+              <w:fldChar w:fldCharType="end"/>
+            </w:r>
+            <w:r>
+              <w:rPr>
+                <w:rFonts w:eastAsia="Times New Roman"/>
+                <w:sz w:val="19"/>
+                <w:szCs w:val="19"/>
+              </w:rPr>
+              <w:tab/>
+              <w:t>(510) 301-5836</w:t>
             </w:r>
           </w:p>
         </w:tc>
@@ -3783,6 +3751,7 @@
         </w:tabs>
         <w:rPr>
           <w:rFonts w:eastAsia="Times New Roman"/>
+          <w:color w:val="FF0000"/>
           <w:sz w:val="19"/>
           <w:szCs w:val="19"/>
         </w:rPr>
@@ -4337,6 +4306,186 @@
     </w:lvl>
   </w:abstractNum>
   <w:abstractNum w:abstractNumId="4" w15:restartNumberingAfterBreak="0">
+    <w:nsid w:val="29DB6905"/>
+    <w:multiLevelType w:val="hybridMultilevel"/>
+    <w:tmpl w:val="2DB25542"/>
+    <w:lvl w:ilvl="0" w:tplc="DEF88D96">
+      <w:start w:val="1"/>
+      <w:numFmt w:val="decimal"/>
+      <w:lvlText w:val="%1."/>
+      <w:lvlJc w:val="left"/>
+      <w:pPr>
+        <w:ind w:left="720" w:hanging="360"/>
+      </w:pPr>
+      <w:rPr>
+        <w:rFonts w:hint="default"/>
+        <w:color w:val="auto"/>
+        <w:sz w:val="19"/>
+      </w:rPr>
+    </w:lvl>
+    <w:lvl w:ilvl="1" w:tplc="04090019" w:tentative="1">
+      <w:start w:val="1"/>
+      <w:numFmt w:val="lowerLetter"/>
+      <w:lvlText w:val="%2."/>
+      <w:lvlJc w:val="left"/>
+      <w:pPr>
+        <w:ind w:left="1440" w:hanging="360"/>
+      </w:pPr>
+    </w:lvl>
+    <w:lvl w:ilvl="2" w:tplc="0409001B" w:tentative="1">
+      <w:start w:val="1"/>
+      <w:numFmt w:val="lowerRoman"/>
+      <w:lvlText w:val="%3."/>
+      <w:lvlJc w:val="right"/>
+      <w:pPr>
+        <w:ind w:left="2160" w:hanging="180"/>
+      </w:pPr>
+    </w:lvl>
+    <w:lvl w:ilvl="3" w:tplc="0409000F" w:tentative="1">
+      <w:start w:val="1"/>
+      <w:numFmt w:val="decimal"/>
+      <w:lvlText w:val="%4."/>
+      <w:lvlJc w:val="left"/>
+      <w:pPr>
+        <w:ind w:left="2880" w:hanging="360"/>
+      </w:pPr>
+    </w:lvl>
+    <w:lvl w:ilvl="4" w:tplc="04090019" w:tentative="1">
+      <w:start w:val="1"/>
+      <w:numFmt w:val="lowerLetter"/>
+      <w:lvlText w:val="%5."/>
+      <w:lvlJc w:val="left"/>
+      <w:pPr>
+        <w:ind w:left="3600" w:hanging="360"/>
+      </w:pPr>
+    </w:lvl>
+    <w:lvl w:ilvl="5" w:tplc="0409001B" w:tentative="1">
+      <w:start w:val="1"/>
+      <w:numFmt w:val="lowerRoman"/>
+      <w:lvlText w:val="%6."/>
+      <w:lvlJc w:val="right"/>
+      <w:pPr>
+        <w:ind w:left="4320" w:hanging="180"/>
+      </w:pPr>
+    </w:lvl>
+    <w:lvl w:ilvl="6" w:tplc="0409000F" w:tentative="1">
+      <w:start w:val="1"/>
+      <w:numFmt w:val="decimal"/>
+      <w:lvlText w:val="%7."/>
+      <w:lvlJc w:val="left"/>
+      <w:pPr>
+        <w:ind w:left="5040" w:hanging="360"/>
+      </w:pPr>
+    </w:lvl>
+    <w:lvl w:ilvl="7" w:tplc="04090019" w:tentative="1">
+      <w:start w:val="1"/>
+      <w:numFmt w:val="lowerLetter"/>
+      <w:lvlText w:val="%8."/>
+      <w:lvlJc w:val="left"/>
+      <w:pPr>
+        <w:ind w:left="5760" w:hanging="360"/>
+      </w:pPr>
+    </w:lvl>
+    <w:lvl w:ilvl="8" w:tplc="0409001B" w:tentative="1">
+      <w:start w:val="1"/>
+      <w:numFmt w:val="lowerRoman"/>
+      <w:lvlText w:val="%9."/>
+      <w:lvlJc w:val="right"/>
+      <w:pPr>
+        <w:ind w:left="6480" w:hanging="180"/>
+      </w:pPr>
+    </w:lvl>
+  </w:abstractNum>
+  <w:abstractNum w:abstractNumId="5" w15:restartNumberingAfterBreak="0">
+    <w:nsid w:val="43A26A8B"/>
+    <w:multiLevelType w:val="hybridMultilevel"/>
+    <w:tmpl w:val="AB8A5F20"/>
+    <w:lvl w:ilvl="0" w:tplc="0409000F">
+      <w:start w:val="1"/>
+      <w:numFmt w:val="decimal"/>
+      <w:lvlText w:val="%1."/>
+      <w:lvlJc w:val="left"/>
+      <w:pPr>
+        <w:ind w:left="720" w:hanging="360"/>
+      </w:pPr>
+      <w:rPr>
+        <w:rFonts w:hint="default"/>
+      </w:rPr>
+    </w:lvl>
+    <w:lvl w:ilvl="1" w:tplc="04090019">
+      <w:start w:val="1"/>
+      <w:numFmt w:val="lowerLetter"/>
+      <w:lvlText w:val="%2."/>
+      <w:lvlJc w:val="left"/>
+      <w:pPr>
+        <w:ind w:left="1440" w:hanging="360"/>
+      </w:pPr>
+    </w:lvl>
+    <w:lvl w:ilvl="2" w:tplc="0409001B" w:tentative="1">
+      <w:start w:val="1"/>
+      <w:numFmt w:val="lowerRoman"/>
+      <w:lvlText w:val="%3."/>
+      <w:lvlJc w:val="right"/>
+      <w:pPr>
+        <w:ind w:left="2160" w:hanging="180"/>
+      </w:pPr>
+    </w:lvl>
+    <w:lvl w:ilvl="3" w:tplc="0409000F" w:tentative="1">
+      <w:start w:val="1"/>
+      <w:numFmt w:val="decimal"/>
+      <w:lvlText w:val="%4."/>
+      <w:lvlJc w:val="left"/>
+      <w:pPr>
+        <w:ind w:left="2880" w:hanging="360"/>
+      </w:pPr>
+    </w:lvl>
+    <w:lvl w:ilvl="4" w:tplc="04090019" w:tentative="1">
+      <w:start w:val="1"/>
+      <w:numFmt w:val="lowerLetter"/>
+      <w:lvlText w:val="%5."/>
+      <w:lvlJc w:val="left"/>
+      <w:pPr>
+        <w:ind w:left="3600" w:hanging="360"/>
+      </w:pPr>
+    </w:lvl>
+    <w:lvl w:ilvl="5" w:tplc="0409001B" w:tentative="1">
+      <w:start w:val="1"/>
+      <w:numFmt w:val="lowerRoman"/>
+      <w:lvlText w:val="%6."/>
+      <w:lvlJc w:val="right"/>
+      <w:pPr>
+        <w:ind w:left="4320" w:hanging="180"/>
+      </w:pPr>
+    </w:lvl>
+    <w:lvl w:ilvl="6" w:tplc="0409000F" w:tentative="1">
+      <w:start w:val="1"/>
+      <w:numFmt w:val="decimal"/>
+      <w:lvlText w:val="%7."/>
+      <w:lvlJc w:val="left"/>
+      <w:pPr>
+        <w:ind w:left="5040" w:hanging="360"/>
+      </w:pPr>
+    </w:lvl>
+    <w:lvl w:ilvl="7" w:tplc="04090019" w:tentative="1">
+      <w:start w:val="1"/>
+      <w:numFmt w:val="lowerLetter"/>
+      <w:lvlText w:val="%8."/>
+      <w:lvlJc w:val="left"/>
+      <w:pPr>
+        <w:ind w:left="5760" w:hanging="360"/>
+      </w:pPr>
+    </w:lvl>
+    <w:lvl w:ilvl="8" w:tplc="0409001B" w:tentative="1">
+      <w:start w:val="1"/>
+      <w:numFmt w:val="lowerRoman"/>
+      <w:lvlText w:val="%9."/>
+      <w:lvlJc w:val="right"/>
+      <w:pPr>
+        <w:ind w:left="6480" w:hanging="180"/>
+      </w:pPr>
+    </w:lvl>
+  </w:abstractNum>
+  <w:abstractNum w:abstractNumId="6" w15:restartNumberingAfterBreak="0">
     <w:nsid w:val="443578BE"/>
     <w:multiLevelType w:val="multilevel"/>
     <w:tmpl w:val="CFACA22C"/>
@@ -4485,7 +4634,7 @@
       </w:rPr>
     </w:lvl>
   </w:abstractNum>
-  <w:abstractNum w:abstractNumId="5" w15:restartNumberingAfterBreak="0">
+  <w:abstractNum w:abstractNumId="7" w15:restartNumberingAfterBreak="0">
     <w:nsid w:val="4446673A"/>
     <w:multiLevelType w:val="multilevel"/>
     <w:tmpl w:val="F8129046"/>
@@ -4634,7 +4783,7 @@
       </w:rPr>
     </w:lvl>
   </w:abstractNum>
-  <w:abstractNum w:abstractNumId="6" w15:restartNumberingAfterBreak="0">
+  <w:abstractNum w:abstractNumId="8" w15:restartNumberingAfterBreak="0">
     <w:nsid w:val="49A03932"/>
     <w:multiLevelType w:val="multilevel"/>
     <w:tmpl w:val="FA5C610E"/>
@@ -4783,7 +4932,7 @@
       </w:rPr>
     </w:lvl>
   </w:abstractNum>
-  <w:abstractNum w:abstractNumId="7" w15:restartNumberingAfterBreak="0">
+  <w:abstractNum w:abstractNumId="9" w15:restartNumberingAfterBreak="0">
     <w:nsid w:val="4FC75BC5"/>
     <w:multiLevelType w:val="multilevel"/>
     <w:tmpl w:val="BA76B99E"/>
@@ -4932,7 +5081,7 @@
       </w:rPr>
     </w:lvl>
   </w:abstractNum>
-  <w:abstractNum w:abstractNumId="8" w15:restartNumberingAfterBreak="0">
+  <w:abstractNum w:abstractNumId="10" w15:restartNumberingAfterBreak="0">
     <w:nsid w:val="57134E67"/>
     <w:multiLevelType w:val="multilevel"/>
     <w:tmpl w:val="2AB6E5D6"/>
@@ -5081,7 +5230,7 @@
       </w:rPr>
     </w:lvl>
   </w:abstractNum>
-  <w:abstractNum w:abstractNumId="9" w15:restartNumberingAfterBreak="0">
+  <w:abstractNum w:abstractNumId="11" w15:restartNumberingAfterBreak="0">
     <w:nsid w:val="5E750791"/>
     <w:multiLevelType w:val="multilevel"/>
     <w:tmpl w:val="C87A7EF6"/>
@@ -5230,7 +5379,7 @@
       </w:rPr>
     </w:lvl>
   </w:abstractNum>
-  <w:abstractNum w:abstractNumId="10" w15:restartNumberingAfterBreak="0">
+  <w:abstractNum w:abstractNumId="12" w15:restartNumberingAfterBreak="0">
     <w:nsid w:val="6DE533AC"/>
     <w:multiLevelType w:val="multilevel"/>
     <w:tmpl w:val="31C47FA2"/>
@@ -5379,7 +5528,7 @@
       </w:rPr>
     </w:lvl>
   </w:abstractNum>
-  <w:abstractNum w:abstractNumId="11" w15:restartNumberingAfterBreak="0">
+  <w:abstractNum w:abstractNumId="13" w15:restartNumberingAfterBreak="0">
     <w:nsid w:val="6F740027"/>
     <w:multiLevelType w:val="multilevel"/>
     <w:tmpl w:val="00B22FA0"/>
@@ -5528,7 +5677,120 @@
       </w:rPr>
     </w:lvl>
   </w:abstractNum>
-  <w:abstractNum w:abstractNumId="12" w15:restartNumberingAfterBreak="0">
+  <w:abstractNum w:abstractNumId="14" w15:restartNumberingAfterBreak="0">
+    <w:nsid w:val="72502A91"/>
+    <w:multiLevelType w:val="hybridMultilevel"/>
+    <w:tmpl w:val="70560294"/>
+    <w:lvl w:ilvl="0" w:tplc="04090001">
+      <w:start w:val="1"/>
+      <w:numFmt w:val="bullet"/>
+      <w:lvlText w:val=""/>
+      <w:lvlJc w:val="left"/>
+      <w:pPr>
+        <w:ind w:left="630" w:hanging="360"/>
+      </w:pPr>
+      <w:rPr>
+        <w:rFonts w:ascii="Symbol" w:hAnsi="Symbol" w:hint="default"/>
+      </w:rPr>
+    </w:lvl>
+    <w:lvl w:ilvl="1" w:tplc="04090003" w:tentative="1">
+      <w:start w:val="1"/>
+      <w:numFmt w:val="bullet"/>
+      <w:lvlText w:val="o"/>
+      <w:lvlJc w:val="left"/>
+      <w:pPr>
+        <w:ind w:left="1350" w:hanging="360"/>
+      </w:pPr>
+      <w:rPr>
+        <w:rFonts w:ascii="Courier New" w:hAnsi="Courier New" w:cs="Courier New" w:hint="default"/>
+      </w:rPr>
+    </w:lvl>
+    <w:lvl w:ilvl="2" w:tplc="04090005" w:tentative="1">
+      <w:start w:val="1"/>
+      <w:numFmt w:val="bullet"/>
+      <w:lvlText w:val=""/>
+      <w:lvlJc w:val="left"/>
+      <w:pPr>
+        <w:ind w:left="2070" w:hanging="360"/>
+      </w:pPr>
+      <w:rPr>
+        <w:rFonts w:ascii="Wingdings" w:hAnsi="Wingdings" w:hint="default"/>
+      </w:rPr>
+    </w:lvl>
+    <w:lvl w:ilvl="3" w:tplc="04090001" w:tentative="1">
+      <w:start w:val="1"/>
+      <w:numFmt w:val="bullet"/>
+      <w:lvlText w:val=""/>
+      <w:lvlJc w:val="left"/>
+      <w:pPr>
+        <w:ind w:left="2790" w:hanging="360"/>
+      </w:pPr>
+      <w:rPr>
+        <w:rFonts w:ascii="Symbol" w:hAnsi="Symbol" w:hint="default"/>
+      </w:rPr>
+    </w:lvl>
+    <w:lvl w:ilvl="4" w:tplc="04090003" w:tentative="1">
+      <w:start w:val="1"/>
+      <w:numFmt w:val="bullet"/>
+      <w:lvlText w:val="o"/>
+      <w:lvlJc w:val="left"/>
+      <w:pPr>
+        <w:ind w:left="3510" w:hanging="360"/>
+      </w:pPr>
+      <w:rPr>
+        <w:rFonts w:ascii="Courier New" w:hAnsi="Courier New" w:cs="Courier New" w:hint="default"/>
+      </w:rPr>
+    </w:lvl>
+    <w:lvl w:ilvl="5" w:tplc="04090005" w:tentative="1">
+      <w:start w:val="1"/>
+      <w:numFmt w:val="bullet"/>
+      <w:lvlText w:val=""/>
+      <w:lvlJc w:val="left"/>
+      <w:pPr>
+        <w:ind w:left="4230" w:hanging="360"/>
+      </w:pPr>
+      <w:rPr>
+        <w:rFonts w:ascii="Wingdings" w:hAnsi="Wingdings" w:hint="default"/>
+      </w:rPr>
+    </w:lvl>
+    <w:lvl w:ilvl="6" w:tplc="04090001" w:tentative="1">
+      <w:start w:val="1"/>
+      <w:numFmt w:val="bullet"/>
+      <w:lvlText w:val=""/>
+      <w:lvlJc w:val="left"/>
+      <w:pPr>
+        <w:ind w:left="4950" w:hanging="360"/>
+      </w:pPr>
+      <w:rPr>
+        <w:rFonts w:ascii="Symbol" w:hAnsi="Symbol" w:hint="default"/>
+      </w:rPr>
+    </w:lvl>
+    <w:lvl w:ilvl="7" w:tplc="04090003" w:tentative="1">
+      <w:start w:val="1"/>
+      <w:numFmt w:val="bullet"/>
+      <w:lvlText w:val="o"/>
+      <w:lvlJc w:val="left"/>
+      <w:pPr>
+        <w:ind w:left="5670" w:hanging="360"/>
+      </w:pPr>
+      <w:rPr>
+        <w:rFonts w:ascii="Courier New" w:hAnsi="Courier New" w:cs="Courier New" w:hint="default"/>
+      </w:rPr>
+    </w:lvl>
+    <w:lvl w:ilvl="8" w:tplc="04090005" w:tentative="1">
+      <w:start w:val="1"/>
+      <w:numFmt w:val="bullet"/>
+      <w:lvlText w:val=""/>
+      <w:lvlJc w:val="left"/>
+      <w:pPr>
+        <w:ind w:left="6390" w:hanging="360"/>
+      </w:pPr>
+      <w:rPr>
+        <w:rFonts w:ascii="Wingdings" w:hAnsi="Wingdings" w:hint="default"/>
+      </w:rPr>
+    </w:lvl>
+  </w:abstractNum>
+  <w:abstractNum w:abstractNumId="15" w15:restartNumberingAfterBreak="0">
     <w:nsid w:val="74275857"/>
     <w:multiLevelType w:val="multilevel"/>
     <w:tmpl w:val="6F9872CC"/>
@@ -5677,41 +5939,132 @@
       </w:rPr>
     </w:lvl>
   </w:abstractNum>
+  <w:abstractNum w:abstractNumId="16" w15:restartNumberingAfterBreak="0">
+    <w:nsid w:val="7D863E92"/>
+    <w:multiLevelType w:val="hybridMultilevel"/>
+    <w:tmpl w:val="72BC1094"/>
+    <w:lvl w:ilvl="0" w:tplc="4C142A26">
+      <w:start w:val="1"/>
+      <w:numFmt w:val="decimal"/>
+      <w:lvlText w:val="%1."/>
+      <w:lvlJc w:val="left"/>
+      <w:pPr>
+        <w:ind w:left="990" w:hanging="360"/>
+      </w:pPr>
+      <w:rPr>
+        <w:rFonts w:hint="default"/>
+        <w:color w:val="auto"/>
+        <w:sz w:val="19"/>
+      </w:rPr>
+    </w:lvl>
+    <w:lvl w:ilvl="1" w:tplc="04090019" w:tentative="1">
+      <w:start w:val="1"/>
+      <w:numFmt w:val="lowerLetter"/>
+      <w:lvlText w:val="%2."/>
+      <w:lvlJc w:val="left"/>
+      <w:pPr>
+        <w:ind w:left="1710" w:hanging="360"/>
+      </w:pPr>
+    </w:lvl>
+    <w:lvl w:ilvl="2" w:tplc="0409001B" w:tentative="1">
+      <w:start w:val="1"/>
+      <w:numFmt w:val="lowerRoman"/>
+      <w:lvlText w:val="%3."/>
+      <w:lvlJc w:val="right"/>
+      <w:pPr>
+        <w:ind w:left="2430" w:hanging="180"/>
+      </w:pPr>
+    </w:lvl>
+    <w:lvl w:ilvl="3" w:tplc="0409000F" w:tentative="1">
+      <w:start w:val="1"/>
+      <w:numFmt w:val="decimal"/>
+      <w:lvlText w:val="%4."/>
+      <w:lvlJc w:val="left"/>
+      <w:pPr>
+        <w:ind w:left="3150" w:hanging="360"/>
+      </w:pPr>
+    </w:lvl>
+    <w:lvl w:ilvl="4" w:tplc="04090019" w:tentative="1">
+      <w:start w:val="1"/>
+      <w:numFmt w:val="lowerLetter"/>
+      <w:lvlText w:val="%5."/>
+      <w:lvlJc w:val="left"/>
+      <w:pPr>
+        <w:ind w:left="3870" w:hanging="360"/>
+      </w:pPr>
+    </w:lvl>
+    <w:lvl w:ilvl="5" w:tplc="0409001B" w:tentative="1">
+      <w:start w:val="1"/>
+      <w:numFmt w:val="lowerRoman"/>
+      <w:lvlText w:val="%6."/>
+      <w:lvlJc w:val="right"/>
+      <w:pPr>
+        <w:ind w:left="4590" w:hanging="180"/>
+      </w:pPr>
+    </w:lvl>
+    <w:lvl w:ilvl="6" w:tplc="0409000F" w:tentative="1">
+      <w:start w:val="1"/>
+      <w:numFmt w:val="decimal"/>
+      <w:lvlText w:val="%7."/>
+      <w:lvlJc w:val="left"/>
+      <w:pPr>
+        <w:ind w:left="5310" w:hanging="360"/>
+      </w:pPr>
+    </w:lvl>
+    <w:lvl w:ilvl="7" w:tplc="04090019" w:tentative="1">
+      <w:start w:val="1"/>
+      <w:numFmt w:val="lowerLetter"/>
+      <w:lvlText w:val="%8."/>
+      <w:lvlJc w:val="left"/>
+      <w:pPr>
+        <w:ind w:left="6030" w:hanging="360"/>
+      </w:pPr>
+    </w:lvl>
+    <w:lvl w:ilvl="8" w:tplc="0409001B" w:tentative="1">
+      <w:start w:val="1"/>
+      <w:numFmt w:val="lowerRoman"/>
+      <w:lvlText w:val="%9."/>
+      <w:lvlJc w:val="right"/>
+      <w:pPr>
+        <w:ind w:left="6750" w:hanging="180"/>
+      </w:pPr>
+    </w:lvl>
+  </w:abstractNum>
   <w:num w:numId="1">
-    <w:abstractNumId w:val="6"/>
+    <w:abstractNumId w:val="8"/>
   </w:num>
   <w:num w:numId="2">
-    <w:abstractNumId w:val="6"/>
+    <w:abstractNumId w:val="8"/>
   </w:num>
   <w:num w:numId="3">
-    <w:abstractNumId w:val="12"/>
+    <w:abstractNumId w:val="15"/>
   </w:num>
   <w:num w:numId="4">
-    <w:abstractNumId w:val="12"/>
+    <w:abstractNumId w:val="15"/>
   </w:num>
   <w:num w:numId="5">
-    <w:abstractNumId w:val="11"/>
+    <w:abstractNumId w:val="13"/>
   </w:num>
   <w:num w:numId="6">
-    <w:abstractNumId w:val="11"/>
+    <w:abstractNumId w:val="13"/>
   </w:num>
   <w:num w:numId="7">
+    <w:abstractNumId w:val="9"/>
+  </w:num>
+  <w:num w:numId="8">
+    <w:abstractNumId w:val="9"/>
+  </w:num>
+  <w:num w:numId="9">
     <w:abstractNumId w:val="7"/>
   </w:num>
-  <w:num w:numId="8">
+  <w:num w:numId="10">
     <w:abstractNumId w:val="7"/>
   </w:num>
-  <w:num w:numId="9">
-    <w:abstractNumId w:val="5"/>
-  </w:num>
-  <w:num w:numId="10">
-    <w:abstractNumId w:val="5"/>
-  </w:num>
   <w:num w:numId="11">
-    <w:abstractNumId w:val="8"/>
+    <w:abstractNumId w:val="10"/>
   </w:num>
   <w:num w:numId="12">
-    <w:abstractNumId w:val="8"/>
+    <w:abstractNumId w:val="10"/>
   </w:num>
   <w:num w:numId="13">
     <w:abstractNumId w:val="1"/>
@@ -5720,10 +6073,10 @@
     <w:abstractNumId w:val="1"/>
   </w:num>
   <w:num w:numId="15">
-    <w:abstractNumId w:val="4"/>
+    <w:abstractNumId w:val="6"/>
   </w:num>
   <w:num w:numId="16">
-    <w:abstractNumId w:val="4"/>
+    <w:abstractNumId w:val="6"/>
   </w:num>
   <w:num w:numId="17">
     <w:abstractNumId w:val="2"/>
@@ -5738,19 +6091,31 @@
     <w:abstractNumId w:val="0"/>
   </w:num>
   <w:num w:numId="21">
-    <w:abstractNumId w:val="9"/>
+    <w:abstractNumId w:val="11"/>
   </w:num>
   <w:num w:numId="22">
-    <w:abstractNumId w:val="9"/>
+    <w:abstractNumId w:val="11"/>
   </w:num>
   <w:num w:numId="23">
-    <w:abstractNumId w:val="10"/>
+    <w:abstractNumId w:val="12"/>
   </w:num>
   <w:num w:numId="24">
     <w:abstractNumId w:val="3"/>
   </w:num>
   <w:num w:numId="25">
-    <w:abstractNumId w:val="6"/>
+    <w:abstractNumId w:val="8"/>
+  </w:num>
+  <w:num w:numId="26">
+    <w:abstractNumId w:val="5"/>
+  </w:num>
+  <w:num w:numId="27">
+    <w:abstractNumId w:val="14"/>
+  </w:num>
+  <w:num w:numId="28">
+    <w:abstractNumId w:val="16"/>
+  </w:num>
+  <w:num w:numId="29">
+    <w:abstractNumId w:val="4"/>
   </w:num>
 </w:numbering>
 </file>
@@ -6980,6 +7345,17 @@
       <w:contextualSpacing/>
     </w:pPr>
   </w:style>
+  <w:style w:type="character" w:styleId="Hyperlink">
+    <w:name w:val="Hyperlink"/>
+    <w:basedOn w:val="DefaultParagraphFont"/>
+    <w:uiPriority w:val="99"/>
+    <w:unhideWhenUsed/>
+    <w:rsid w:val="00D9760F"/>
+    <w:rPr>
+      <w:color w:val="0000FF" w:themeColor="hyperlink"/>
+      <w:u w:val="single"/>
+    </w:rPr>
+  </w:style>
 </w:styles>
 </file>
 

</xml_diff>

<commit_message>
added dads advice in person Jan 9 2016
</commit_message>
<xml_diff>
--- a/JuniorYear_Resumes/CSResume.docx
+++ b/JuniorYear_Resumes/CSResume.docx
@@ -897,7 +897,16 @@
                 <w:sz w:val="20"/>
                 <w:szCs w:val="20"/>
               </w:rPr>
-              <w:t>Experienced with the Git workflow</w:t>
+              <w:t>E</w:t>
+            </w:r>
+            <w:r>
+              <w:rPr>
+                <w:rFonts w:eastAsia="Times New Roman"/>
+                <w:color w:val="000000"/>
+                <w:sz w:val="20"/>
+                <w:szCs w:val="20"/>
+              </w:rPr>
+              <w:t>xperienced with Git and collaborative development</w:t>
             </w:r>
           </w:p>
           <w:p>
@@ -922,7 +931,25 @@
                 <w:sz w:val="20"/>
                 <w:szCs w:val="20"/>
               </w:rPr>
-              <w:t>Excellent project management skills</w:t>
+              <w:t xml:space="preserve">Excellent project management </w:t>
+            </w:r>
+            <w:r>
+              <w:rPr>
+                <w:rFonts w:eastAsia="Times New Roman"/>
+                <w:color w:val="000000"/>
+                <w:sz w:val="20"/>
+                <w:szCs w:val="20"/>
+              </w:rPr>
+              <w:t xml:space="preserve">and communication </w:t>
+            </w:r>
+            <w:r>
+              <w:rPr>
+                <w:rFonts w:eastAsia="Times New Roman"/>
+                <w:color w:val="000000"/>
+                <w:sz w:val="20"/>
+                <w:szCs w:val="20"/>
+              </w:rPr>
+              <w:t>skills</w:t>
             </w:r>
           </w:p>
           <w:p>
@@ -1395,7 +1422,7 @@
           <w:sz w:val="20"/>
           <w:szCs w:val="20"/>
         </w:rPr>
-        <w:t>Snap! Autograder Developer</w:t>
+        <w:t>Developer</w:t>
       </w:r>
       <w:r>
         <w:rPr>
@@ -1466,43 +1493,25 @@
           <w:sz w:val="20"/>
           <w:szCs w:val="20"/>
         </w:rPr>
-        <w:t xml:space="preserve">Developed a suite of autograding tools </w:t>
-      </w:r>
-      <w:r>
-        <w:rPr>
-          <w:rFonts w:eastAsia="Times New Roman"/>
-          <w:color w:val="000000"/>
-          <w:sz w:val="20"/>
-          <w:szCs w:val="20"/>
-        </w:rPr>
-        <w:t xml:space="preserve">in JavaScript </w:t>
-      </w:r>
-      <w:r>
-        <w:rPr>
-          <w:rFonts w:eastAsia="Times New Roman"/>
-          <w:color w:val="000000"/>
-          <w:sz w:val="20"/>
-          <w:szCs w:val="20"/>
-        </w:rPr>
-        <w:t>for “Snap!”,</w:t>
-      </w:r>
-      <w:r>
-        <w:rPr>
-          <w:rFonts w:eastAsia="Times New Roman"/>
-          <w:color w:val="000000"/>
-          <w:sz w:val="20"/>
-          <w:szCs w:val="20"/>
-        </w:rPr>
-        <w:t xml:space="preserve"> a visual drag-and-drop programming languag</w:t>
-      </w:r>
-      <w:r>
-        <w:rPr>
-          <w:rFonts w:eastAsia="Times New Roman"/>
-          <w:color w:val="000000"/>
-          <w:sz w:val="20"/>
-          <w:szCs w:val="20"/>
-        </w:rPr>
-        <w:t>e</w:t>
+        <w:t xml:space="preserve">Developed </w:t>
+      </w:r>
+      <w:r>
+        <w:rPr>
+          <w:rFonts w:eastAsia="Times New Roman"/>
+          <w:color w:val="000000"/>
+          <w:sz w:val="20"/>
+          <w:szCs w:val="20"/>
+        </w:rPr>
+        <w:t xml:space="preserve">a suite of autograding tools in JavaScript for “Snap!”, a visual drag-and-drop programming </w:t>
+      </w:r>
+      <w:r>
+        <w:rPr>
+          <w:rFonts w:eastAsia="Times New Roman"/>
+          <w:color w:val="000000"/>
+          <w:sz w:val="20"/>
+          <w:szCs w:val="20"/>
+        </w:rPr>
+        <w:t>language</w:t>
       </w:r>
       <w:r>
         <w:rPr>
@@ -1538,26 +1547,448 @@
           <w:sz w:val="20"/>
           <w:szCs w:val="20"/>
         </w:rPr>
-        <w:t xml:space="preserve">Mapped and categorized </w:t>
-      </w:r>
-      <w:r>
-        <w:rPr>
-          <w:rFonts w:eastAsia="Times New Roman"/>
-          <w:color w:val="000000"/>
-          <w:sz w:val="20"/>
-          <w:szCs w:val="20"/>
-        </w:rPr>
-        <w:t xml:space="preserve">all lab </w:t>
-      </w:r>
-      <w:r>
-        <w:rPr>
-          <w:rFonts w:eastAsia="Times New Roman"/>
-          <w:color w:val="000000"/>
-          <w:sz w:val="20"/>
-          <w:szCs w:val="20"/>
-        </w:rPr>
-        <w:t>exercises, identifying unique problems that pose non-traditional grading challenges.</w:t>
-      </w:r>
+        <w:t>I</w:t>
+      </w:r>
+      <w:r>
+        <w:rPr>
+          <w:rFonts w:eastAsia="Times New Roman"/>
+          <w:color w:val="000000"/>
+          <w:sz w:val="20"/>
+          <w:szCs w:val="20"/>
+        </w:rPr>
+        <w:t>mplemented autograd</w:t>
+      </w:r>
+      <w:r>
+        <w:rPr>
+          <w:rFonts w:eastAsia="Times New Roman"/>
+          <w:color w:val="000000"/>
+          <w:sz w:val="20"/>
+          <w:szCs w:val="20"/>
+        </w:rPr>
+        <w:t>er</w:t>
+      </w:r>
+      <w:r>
+        <w:rPr>
+          <w:rFonts w:eastAsia="Times New Roman"/>
+          <w:color w:val="000000"/>
+          <w:sz w:val="20"/>
+          <w:szCs w:val="20"/>
+        </w:rPr>
+        <w:t xml:space="preserve"> software</w:t>
+      </w:r>
+      <w:r>
+        <w:rPr>
+          <w:rFonts w:eastAsia="Times New Roman"/>
+          <w:color w:val="000000"/>
+          <w:sz w:val="20"/>
+          <w:szCs w:val="20"/>
+        </w:rPr>
+        <w:t xml:space="preserve"> for </w:t>
+      </w:r>
+      <w:r>
+        <w:rPr>
+          <w:rFonts w:eastAsia="Times New Roman"/>
+          <w:color w:val="000000"/>
+          <w:sz w:val="20"/>
+          <w:szCs w:val="20"/>
+        </w:rPr>
+        <w:t>BJC</w:t>
+      </w:r>
+      <w:r>
+        <w:rPr>
+          <w:rFonts w:eastAsia="Times New Roman"/>
+          <w:color w:val="000000"/>
+          <w:sz w:val="20"/>
+          <w:szCs w:val="20"/>
+        </w:rPr>
+        <w:t>x, identifying and addressing lab exercises that pose</w:t>
+      </w:r>
+      <w:r>
+        <w:rPr>
+          <w:rFonts w:eastAsia="Times New Roman"/>
+          <w:color w:val="000000"/>
+          <w:sz w:val="20"/>
+          <w:szCs w:val="20"/>
+        </w:rPr>
+        <w:t xml:space="preserve"> </w:t>
+      </w:r>
+      <w:r>
+        <w:rPr>
+          <w:rFonts w:eastAsia="Times New Roman"/>
+          <w:color w:val="000000"/>
+          <w:sz w:val="20"/>
+          <w:szCs w:val="20"/>
+        </w:rPr>
+        <w:t>non-traditional grading challenges</w:t>
+      </w:r>
+      <w:r>
+        <w:rPr>
+          <w:rFonts w:eastAsia="Times New Roman"/>
+          <w:color w:val="000000"/>
+          <w:sz w:val="20"/>
+          <w:szCs w:val="20"/>
+        </w:rPr>
+        <w:t xml:space="preserve">. </w:t>
+      </w:r>
+      <w:r>
+        <w:rPr>
+          <w:rFonts w:eastAsia="Times New Roman"/>
+          <w:color w:val="000000"/>
+          <w:sz w:val="20"/>
+          <w:szCs w:val="20"/>
+        </w:rPr>
+        <w:t>B</w:t>
+      </w:r>
+      <w:r>
+        <w:rPr>
+          <w:rFonts w:eastAsia="Times New Roman"/>
+          <w:color w:val="000000"/>
+          <w:sz w:val="20"/>
+          <w:szCs w:val="20"/>
+        </w:rPr>
+        <w:t>.</w:t>
+      </w:r>
+      <w:r>
+        <w:rPr>
+          <w:rFonts w:eastAsia="Times New Roman"/>
+          <w:color w:val="000000"/>
+          <w:sz w:val="20"/>
+          <w:szCs w:val="20"/>
+        </w:rPr>
+        <w:t>J</w:t>
+      </w:r>
+      <w:r>
+        <w:rPr>
+          <w:rFonts w:eastAsia="Times New Roman"/>
+          <w:color w:val="000000"/>
+          <w:sz w:val="20"/>
+          <w:szCs w:val="20"/>
+        </w:rPr>
+        <w:t>.</w:t>
+      </w:r>
+      <w:r>
+        <w:rPr>
+          <w:rFonts w:eastAsia="Times New Roman"/>
+          <w:color w:val="000000"/>
+          <w:sz w:val="20"/>
+          <w:szCs w:val="20"/>
+        </w:rPr>
+        <w:t>C</w:t>
+      </w:r>
+      <w:r>
+        <w:rPr>
+          <w:rFonts w:eastAsia="Times New Roman"/>
+          <w:color w:val="000000"/>
+          <w:sz w:val="20"/>
+          <w:szCs w:val="20"/>
+        </w:rPr>
+        <w:t>.</w:t>
+      </w:r>
+      <w:r>
+        <w:rPr>
+          <w:rFonts w:eastAsia="Times New Roman"/>
+          <w:color w:val="000000"/>
+          <w:sz w:val="20"/>
+          <w:szCs w:val="20"/>
+        </w:rPr>
+        <w:t xml:space="preserve"> is </w:t>
+      </w:r>
+      <w:r>
+        <w:rPr>
+          <w:rFonts w:eastAsia="Times New Roman"/>
+          <w:color w:val="000000"/>
+          <w:sz w:val="20"/>
+          <w:szCs w:val="20"/>
+        </w:rPr>
+        <w:t>an</w:t>
+      </w:r>
+      <w:r>
+        <w:rPr>
+          <w:rFonts w:eastAsia="Times New Roman"/>
+          <w:color w:val="000000"/>
+          <w:sz w:val="20"/>
+          <w:szCs w:val="20"/>
+        </w:rPr>
+        <w:t xml:space="preserve"> AP C.S. Principles curriculum endorsed by the College Board </w:t>
+      </w:r>
+      <w:r>
+        <w:rPr>
+          <w:rFonts w:eastAsia="Times New Roman"/>
+          <w:color w:val="000000"/>
+          <w:sz w:val="20"/>
+          <w:szCs w:val="20"/>
+        </w:rPr>
+        <w:t>and</w:t>
+      </w:r>
+      <w:r>
+        <w:rPr>
+          <w:rFonts w:eastAsia="Times New Roman"/>
+          <w:color w:val="000000"/>
+          <w:sz w:val="20"/>
+          <w:szCs w:val="20"/>
+        </w:rPr>
+        <w:t xml:space="preserve"> offered</w:t>
+      </w:r>
+      <w:r>
+        <w:rPr>
+          <w:rFonts w:eastAsia="Times New Roman"/>
+          <w:color w:val="000000"/>
+          <w:sz w:val="20"/>
+          <w:szCs w:val="20"/>
+        </w:rPr>
+        <w:t xml:space="preserve"> international</w:t>
+      </w:r>
+      <w:r>
+        <w:rPr>
+          <w:rFonts w:eastAsia="Times New Roman"/>
+          <w:color w:val="000000"/>
+          <w:sz w:val="20"/>
+          <w:szCs w:val="20"/>
+        </w:rPr>
+        <w:t>ly</w:t>
+      </w:r>
+      <w:r>
+        <w:rPr>
+          <w:rFonts w:eastAsia="Times New Roman"/>
+          <w:color w:val="000000"/>
+          <w:sz w:val="20"/>
+          <w:szCs w:val="20"/>
+        </w:rPr>
+        <w:t xml:space="preserve"> </w:t>
+      </w:r>
+      <w:r>
+        <w:rPr>
+          <w:rFonts w:eastAsia="Times New Roman"/>
+          <w:color w:val="000000"/>
+          <w:sz w:val="20"/>
+          <w:szCs w:val="20"/>
+        </w:rPr>
+        <w:t>on</w:t>
+      </w:r>
+      <w:r>
+        <w:rPr>
+          <w:rFonts w:eastAsia="Times New Roman"/>
+          <w:color w:val="000000"/>
+          <w:sz w:val="20"/>
+          <w:szCs w:val="20"/>
+        </w:rPr>
+        <w:t xml:space="preserve"> edX</w:t>
+      </w:r>
+      <w:r>
+        <w:rPr>
+          <w:rFonts w:eastAsia="Times New Roman"/>
+          <w:color w:val="000000"/>
+          <w:sz w:val="20"/>
+          <w:szCs w:val="20"/>
+        </w:rPr>
+        <w:t xml:space="preserve"> </w:t>
+      </w:r>
+      <w:r>
+        <w:rPr>
+          <w:rFonts w:eastAsia="Times New Roman"/>
+          <w:color w:val="000000"/>
+          <w:sz w:val="20"/>
+          <w:szCs w:val="20"/>
+        </w:rPr>
+        <w:t>(</w:t>
+      </w:r>
+      <w:r>
+        <w:rPr>
+          <w:rFonts w:eastAsia="Times New Roman"/>
+          <w:color w:val="000000"/>
+          <w:sz w:val="20"/>
+          <w:szCs w:val="20"/>
+        </w:rPr>
+        <w:t>12,000</w:t>
+      </w:r>
+      <w:r>
+        <w:rPr>
+          <w:rFonts w:eastAsia="Times New Roman"/>
+          <w:color w:val="000000"/>
+          <w:sz w:val="20"/>
+          <w:szCs w:val="20"/>
+        </w:rPr>
+        <w:t>+</w:t>
+      </w:r>
+      <w:r>
+        <w:rPr>
+          <w:rFonts w:eastAsia="Times New Roman"/>
+          <w:color w:val="000000"/>
+          <w:sz w:val="20"/>
+          <w:szCs w:val="20"/>
+        </w:rPr>
+        <w:t xml:space="preserve"> students</w:t>
+      </w:r>
+      <w:r>
+        <w:rPr>
+          <w:rFonts w:eastAsia="Times New Roman"/>
+          <w:color w:val="000000"/>
+          <w:sz w:val="20"/>
+          <w:szCs w:val="20"/>
+        </w:rPr>
+        <w:t>)</w:t>
+      </w:r>
+      <w:r>
+        <w:rPr>
+          <w:rFonts w:eastAsia="Times New Roman"/>
+          <w:color w:val="000000"/>
+          <w:sz w:val="20"/>
+          <w:szCs w:val="20"/>
+        </w:rPr>
+        <w:t>.</w:t>
+      </w:r>
+    </w:p>
+    <w:p>
+      <w:pPr>
+        <w:spacing w:after="200" w:line="276" w:lineRule="auto"/>
+        <w:contextualSpacing/>
+        <w:divId w:val="82994262"/>
+        <w:rPr>
+          <w:rFonts w:eastAsia="Times New Roman"/>
+          <w:b/>
+          <w:bCs/>
+          <w:color w:val="000000"/>
+          <w:sz w:val="20"/>
+          <w:szCs w:val="20"/>
+        </w:rPr>
+      </w:pPr>
+    </w:p>
+    <w:p>
+      <w:pPr>
+        <w:spacing w:after="200" w:line="276" w:lineRule="auto"/>
+        <w:contextualSpacing/>
+        <w:divId w:val="82994262"/>
+        <w:rPr>
+          <w:rFonts w:eastAsia="Times New Roman"/>
+          <w:color w:val="000000"/>
+          <w:sz w:val="20"/>
+          <w:szCs w:val="20"/>
+        </w:rPr>
+      </w:pPr>
+      <w:r>
+        <w:rPr>
+          <w:rFonts w:eastAsia="Times New Roman"/>
+          <w:b/>
+          <w:bCs/>
+          <w:color w:val="000000"/>
+          <w:sz w:val="20"/>
+          <w:szCs w:val="20"/>
+        </w:rPr>
+        <w:t xml:space="preserve">COMPUTER SCIENCE DEPARTMENT OF U.C. BERKELEY, </w:t>
+      </w:r>
+      <w:r>
+        <w:rPr>
+          <w:rFonts w:eastAsia="Times New Roman"/>
+          <w:b/>
+          <w:bCs/>
+          <w:i/>
+          <w:iCs/>
+          <w:color w:val="000000"/>
+          <w:sz w:val="20"/>
+          <w:szCs w:val="20"/>
+        </w:rPr>
+        <w:t>BERKELEY, CA</w:t>
+      </w:r>
+      <w:r>
+        <w:rPr>
+          <w:rFonts w:eastAsia="Times New Roman"/>
+          <w:color w:val="000000"/>
+          <w:sz w:val="20"/>
+          <w:szCs w:val="20"/>
+        </w:rPr>
+        <w:t xml:space="preserve"> </w:t>
+      </w:r>
+    </w:p>
+    <w:p>
+      <w:pPr>
+        <w:spacing w:line="276" w:lineRule="auto"/>
+        <w:divId w:val="82994262"/>
+        <w:rPr>
+          <w:rFonts w:eastAsia="Times New Roman"/>
+          <w:color w:val="000000"/>
+          <w:sz w:val="20"/>
+          <w:szCs w:val="20"/>
+        </w:rPr>
+      </w:pPr>
+      <w:r>
+        <w:rPr>
+          <w:rFonts w:eastAsia="Times New Roman"/>
+          <w:b/>
+          <w:bCs/>
+          <w:color w:val="000000"/>
+          <w:sz w:val="20"/>
+          <w:szCs w:val="20"/>
+        </w:rPr>
+        <w:t>C</w:t>
+      </w:r>
+      <w:r>
+        <w:rPr>
+          <w:rFonts w:eastAsia="Times New Roman"/>
+          <w:b/>
+          <w:bCs/>
+          <w:color w:val="000000"/>
+          <w:sz w:val="20"/>
+          <w:szCs w:val="20"/>
+        </w:rPr>
+        <w:t>.</w:t>
+      </w:r>
+      <w:r>
+        <w:rPr>
+          <w:rFonts w:eastAsia="Times New Roman"/>
+          <w:b/>
+          <w:bCs/>
+          <w:color w:val="000000"/>
+          <w:sz w:val="20"/>
+          <w:szCs w:val="20"/>
+        </w:rPr>
+        <w:t>S</w:t>
+      </w:r>
+      <w:r>
+        <w:rPr>
+          <w:rFonts w:eastAsia="Times New Roman"/>
+          <w:b/>
+          <w:bCs/>
+          <w:color w:val="000000"/>
+          <w:sz w:val="20"/>
+          <w:szCs w:val="20"/>
+        </w:rPr>
+        <w:t xml:space="preserve">. </w:t>
+      </w:r>
+      <w:r>
+        <w:rPr>
+          <w:rFonts w:eastAsia="Times New Roman"/>
+          <w:b/>
+          <w:bCs/>
+          <w:color w:val="000000"/>
+          <w:sz w:val="20"/>
+          <w:szCs w:val="20"/>
+        </w:rPr>
+        <w:t>10 Reader</w:t>
+      </w:r>
+      <w:r>
+        <w:rPr>
+          <w:rFonts w:eastAsia="Times New Roman"/>
+          <w:b/>
+          <w:bCs/>
+          <w:color w:val="000000"/>
+          <w:sz w:val="20"/>
+          <w:szCs w:val="20"/>
+        </w:rPr>
+        <w:t>, Lab Assistant</w:t>
+      </w:r>
+      <w:r>
+        <w:rPr>
+          <w:rFonts w:eastAsia="Times New Roman"/>
+          <w:i/>
+          <w:iCs/>
+          <w:color w:val="000000"/>
+          <w:sz w:val="20"/>
+          <w:szCs w:val="20"/>
+        </w:rPr>
+        <w:t>, August 2014 – Present</w:t>
+      </w:r>
+      <w:bookmarkStart w:id="0" w:name="_GoBack"/>
+      <w:bookmarkEnd w:id="0"/>
     </w:p>
     <w:p>
       <w:pPr>
@@ -1571,250 +2002,82 @@
         <w:divId w:val="82994262"/>
         <w:rPr>
           <w:rFonts w:eastAsia="Times New Roman"/>
-          <w:color w:val="000000"/>
-          <w:sz w:val="20"/>
-          <w:szCs w:val="20"/>
-        </w:rPr>
-      </w:pPr>
-      <w:r>
-        <w:rPr>
-          <w:rFonts w:eastAsia="Times New Roman"/>
-          <w:color w:val="000000"/>
-          <w:sz w:val="20"/>
-          <w:szCs w:val="20"/>
-        </w:rPr>
-        <w:t xml:space="preserve">Assisted in pedagogical planning for </w:t>
-      </w:r>
-      <w:r>
-        <w:rPr>
-          <w:rFonts w:eastAsia="Times New Roman"/>
-          <w:color w:val="000000"/>
-          <w:sz w:val="20"/>
-          <w:szCs w:val="20"/>
-        </w:rPr>
-        <w:t xml:space="preserve">BJCx, an </w:t>
-      </w:r>
-      <w:r>
-        <w:rPr>
-          <w:rFonts w:eastAsia="Times New Roman"/>
-          <w:color w:val="000000"/>
-          <w:sz w:val="20"/>
-          <w:szCs w:val="20"/>
-        </w:rPr>
-        <w:t>international</w:t>
-      </w:r>
-      <w:r>
-        <w:rPr>
-          <w:rFonts w:eastAsia="Times New Roman"/>
-          <w:color w:val="000000"/>
-          <w:sz w:val="20"/>
-          <w:szCs w:val="20"/>
-        </w:rPr>
-        <w:t xml:space="preserve"> </w:t>
-      </w:r>
-      <w:r>
-        <w:rPr>
-          <w:rFonts w:eastAsia="Times New Roman"/>
-          <w:color w:val="000000"/>
-          <w:sz w:val="20"/>
-          <w:szCs w:val="20"/>
-        </w:rPr>
-        <w:t xml:space="preserve">online introductory computer science course </w:t>
-      </w:r>
-      <w:r>
-        <w:rPr>
-          <w:rFonts w:eastAsia="Times New Roman"/>
-          <w:color w:val="000000"/>
-          <w:sz w:val="20"/>
-          <w:szCs w:val="20"/>
-        </w:rPr>
-        <w:t>on edX</w:t>
-      </w:r>
-      <w:r>
-        <w:rPr>
-          <w:rFonts w:eastAsia="Times New Roman"/>
-          <w:color w:val="000000"/>
-          <w:sz w:val="20"/>
-          <w:szCs w:val="20"/>
-        </w:rPr>
-        <w:t xml:space="preserve"> (</w:t>
-      </w:r>
-      <w:r>
-        <w:rPr>
-          <w:rFonts w:eastAsia="Times New Roman"/>
-          <w:color w:val="000000"/>
-          <w:sz w:val="18"/>
-          <w:szCs w:val="18"/>
-        </w:rPr>
-        <w:t>12,000+ students</w:t>
-      </w:r>
-      <w:r>
-        <w:rPr>
-          <w:rFonts w:eastAsia="Times New Roman"/>
-          <w:color w:val="000000"/>
-          <w:sz w:val="20"/>
-          <w:szCs w:val="20"/>
-        </w:rPr>
-        <w:t>)</w:t>
-      </w:r>
-      <w:r>
-        <w:rPr>
-          <w:rFonts w:eastAsia="Times New Roman"/>
+          <w:b/>
+          <w:bCs/>
+          <w:color w:val="000000"/>
+          <w:sz w:val="20"/>
+          <w:szCs w:val="20"/>
+        </w:rPr>
+      </w:pPr>
+      <w:r>
+        <w:rPr>
+          <w:rFonts w:eastAsia="Times New Roman"/>
+          <w:bCs/>
+          <w:color w:val="000000"/>
+          <w:sz w:val="20"/>
+          <w:szCs w:val="20"/>
+        </w:rPr>
+        <w:t>Developed</w:t>
+      </w:r>
+      <w:r>
+        <w:rPr>
+          <w:rFonts w:eastAsia="Times New Roman"/>
+          <w:bCs/>
+          <w:color w:val="000000"/>
+          <w:sz w:val="20"/>
+          <w:szCs w:val="20"/>
+        </w:rPr>
+        <w:t xml:space="preserve"> rubrics for </w:t>
+      </w:r>
+      <w:r>
+        <w:rPr>
+          <w:rFonts w:eastAsia="Times New Roman"/>
+          <w:bCs/>
+          <w:color w:val="000000"/>
+          <w:sz w:val="20"/>
+          <w:szCs w:val="20"/>
+        </w:rPr>
+        <w:t>and graded</w:t>
+      </w:r>
+      <w:r>
+        <w:rPr>
+          <w:rFonts w:eastAsia="Times New Roman"/>
+          <w:bCs/>
+          <w:color w:val="000000"/>
+          <w:sz w:val="20"/>
+          <w:szCs w:val="20"/>
+        </w:rPr>
+        <w:t xml:space="preserve"> homework assignments, programming </w:t>
+      </w:r>
+      <w:r>
+        <w:rPr>
+          <w:rFonts w:eastAsia="Times New Roman"/>
+          <w:bCs/>
+          <w:color w:val="000000"/>
+          <w:sz w:val="20"/>
+          <w:szCs w:val="20"/>
+        </w:rPr>
+        <w:t>projects</w:t>
+      </w:r>
+      <w:r>
+        <w:rPr>
+          <w:rFonts w:eastAsia="Times New Roman"/>
+          <w:bCs/>
+          <w:color w:val="000000"/>
+          <w:sz w:val="20"/>
+          <w:szCs w:val="20"/>
+        </w:rPr>
+        <w:t>, and exams</w:t>
+      </w:r>
+      <w:r>
+        <w:rPr>
+          <w:rFonts w:eastAsia="Times New Roman"/>
+          <w:bCs/>
           <w:color w:val="000000"/>
           <w:sz w:val="20"/>
           <w:szCs w:val="20"/>
         </w:rPr>
         <w:t>.</w:t>
-      </w:r>
-    </w:p>
-    <w:p>
-      <w:pPr>
-        <w:spacing w:after="200" w:line="276" w:lineRule="auto"/>
-        <w:contextualSpacing/>
-        <w:divId w:val="82994262"/>
-        <w:rPr>
-          <w:rFonts w:eastAsia="Times New Roman"/>
-          <w:b/>
-          <w:bCs/>
-          <w:color w:val="000000"/>
-          <w:sz w:val="20"/>
-          <w:szCs w:val="20"/>
-        </w:rPr>
-      </w:pPr>
-    </w:p>
-    <w:p>
-      <w:pPr>
-        <w:spacing w:after="200" w:line="276" w:lineRule="auto"/>
-        <w:contextualSpacing/>
-        <w:divId w:val="82994262"/>
-        <w:rPr>
-          <w:rFonts w:eastAsia="Times New Roman"/>
-          <w:color w:val="000000"/>
-          <w:sz w:val="20"/>
-          <w:szCs w:val="20"/>
-        </w:rPr>
-      </w:pPr>
-      <w:r>
-        <w:rPr>
-          <w:rFonts w:eastAsia="Times New Roman"/>
-          <w:b/>
-          <w:bCs/>
-          <w:color w:val="000000"/>
-          <w:sz w:val="20"/>
-          <w:szCs w:val="20"/>
-        </w:rPr>
-        <w:t xml:space="preserve">COMPUTER SCIENCE DEPARTMENT OF U.C. BERKELEY, </w:t>
-      </w:r>
-      <w:r>
-        <w:rPr>
-          <w:rFonts w:eastAsia="Times New Roman"/>
-          <w:b/>
-          <w:bCs/>
-          <w:i/>
-          <w:iCs/>
-          <w:color w:val="000000"/>
-          <w:sz w:val="20"/>
-          <w:szCs w:val="20"/>
-        </w:rPr>
-        <w:t>BERKELEY, CA</w:t>
-      </w:r>
-      <w:r>
-        <w:rPr>
-          <w:rFonts w:eastAsia="Times New Roman"/>
-          <w:color w:val="000000"/>
-          <w:sz w:val="20"/>
-          <w:szCs w:val="20"/>
-        </w:rPr>
-        <w:t xml:space="preserve"> </w:t>
-      </w:r>
-    </w:p>
-    <w:p>
-      <w:pPr>
-        <w:spacing w:line="276" w:lineRule="auto"/>
-        <w:divId w:val="82994262"/>
-        <w:rPr>
-          <w:rFonts w:eastAsia="Times New Roman"/>
-          <w:color w:val="000000"/>
-          <w:sz w:val="20"/>
-          <w:szCs w:val="20"/>
-        </w:rPr>
-      </w:pPr>
-      <w:r>
-        <w:rPr>
-          <w:rFonts w:eastAsia="Times New Roman"/>
-          <w:b/>
-          <w:bCs/>
-          <w:color w:val="000000"/>
-          <w:sz w:val="20"/>
-          <w:szCs w:val="20"/>
-        </w:rPr>
-        <w:t>C</w:t>
-      </w:r>
-      <w:r>
-        <w:rPr>
-          <w:rFonts w:eastAsia="Times New Roman"/>
-          <w:b/>
-          <w:bCs/>
-          <w:color w:val="000000"/>
-          <w:sz w:val="20"/>
-          <w:szCs w:val="20"/>
-        </w:rPr>
-        <w:t>.</w:t>
-      </w:r>
-      <w:r>
-        <w:rPr>
-          <w:rFonts w:eastAsia="Times New Roman"/>
-          <w:b/>
-          <w:bCs/>
-          <w:color w:val="000000"/>
-          <w:sz w:val="20"/>
-          <w:szCs w:val="20"/>
-        </w:rPr>
-        <w:t>S</w:t>
-      </w:r>
-      <w:r>
-        <w:rPr>
-          <w:rFonts w:eastAsia="Times New Roman"/>
-          <w:b/>
-          <w:bCs/>
-          <w:color w:val="000000"/>
-          <w:sz w:val="20"/>
-          <w:szCs w:val="20"/>
-        </w:rPr>
-        <w:t xml:space="preserve">. </w:t>
-      </w:r>
-      <w:r>
-        <w:rPr>
-          <w:rFonts w:eastAsia="Times New Roman"/>
-          <w:b/>
-          <w:bCs/>
-          <w:color w:val="000000"/>
-          <w:sz w:val="20"/>
-          <w:szCs w:val="20"/>
-        </w:rPr>
-        <w:t>10 Reader</w:t>
-      </w:r>
-      <w:r>
-        <w:rPr>
-          <w:rFonts w:eastAsia="Times New Roman"/>
-          <w:b/>
-          <w:bCs/>
-          <w:color w:val="000000"/>
-          <w:sz w:val="20"/>
-          <w:szCs w:val="20"/>
-        </w:rPr>
-        <w:t>, Lab Assistant</w:t>
-      </w:r>
-      <w:r>
-        <w:rPr>
-          <w:rFonts w:eastAsia="Times New Roman"/>
-          <w:i/>
-          <w:iCs/>
-          <w:color w:val="000000"/>
-          <w:sz w:val="20"/>
-          <w:szCs w:val="20"/>
-        </w:rPr>
-        <w:t>, August 2014 – Present</w:t>
       </w:r>
     </w:p>
     <w:p>
@@ -1839,96 +2102,6 @@
       <w:r>
         <w:rPr>
           <w:rFonts w:eastAsia="Times New Roman"/>
-          <w:bCs/>
-          <w:color w:val="000000"/>
-          <w:sz w:val="20"/>
-          <w:szCs w:val="20"/>
-        </w:rPr>
-        <w:t>Developed</w:t>
-      </w:r>
-      <w:r>
-        <w:rPr>
-          <w:rFonts w:eastAsia="Times New Roman"/>
-          <w:bCs/>
-          <w:color w:val="000000"/>
-          <w:sz w:val="20"/>
-          <w:szCs w:val="20"/>
-        </w:rPr>
-        <w:t xml:space="preserve"> rubrics for </w:t>
-      </w:r>
-      <w:r>
-        <w:rPr>
-          <w:rFonts w:eastAsia="Times New Roman"/>
-          <w:bCs/>
-          <w:color w:val="000000"/>
-          <w:sz w:val="20"/>
-          <w:szCs w:val="20"/>
-        </w:rPr>
-        <w:t>and graded</w:t>
-      </w:r>
-      <w:r>
-        <w:rPr>
-          <w:rFonts w:eastAsia="Times New Roman"/>
-          <w:bCs/>
-          <w:color w:val="000000"/>
-          <w:sz w:val="20"/>
-          <w:szCs w:val="20"/>
-        </w:rPr>
-        <w:t xml:space="preserve"> homework assignments, programming </w:t>
-      </w:r>
-      <w:r>
-        <w:rPr>
-          <w:rFonts w:eastAsia="Times New Roman"/>
-          <w:bCs/>
-          <w:color w:val="000000"/>
-          <w:sz w:val="20"/>
-          <w:szCs w:val="20"/>
-        </w:rPr>
-        <w:t>projects</w:t>
-      </w:r>
-      <w:r>
-        <w:rPr>
-          <w:rFonts w:eastAsia="Times New Roman"/>
-          <w:bCs/>
-          <w:color w:val="000000"/>
-          <w:sz w:val="20"/>
-          <w:szCs w:val="20"/>
-        </w:rPr>
-        <w:t>, and exams</w:t>
-      </w:r>
-      <w:r>
-        <w:rPr>
-          <w:rFonts w:eastAsia="Times New Roman"/>
-          <w:bCs/>
-          <w:color w:val="000000"/>
-          <w:sz w:val="20"/>
-          <w:szCs w:val="20"/>
-        </w:rPr>
-        <w:t>.</w:t>
-      </w:r>
-    </w:p>
-    <w:p>
-      <w:pPr>
-        <w:numPr>
-          <w:ilvl w:val="0"/>
-          <w:numId w:val="6"/>
-        </w:numPr>
-        <w:spacing w:after="200" w:line="276" w:lineRule="auto"/>
-        <w:ind w:left="320" w:hanging="180"/>
-        <w:contextualSpacing/>
-        <w:divId w:val="82994262"/>
-        <w:rPr>
-          <w:rFonts w:eastAsia="Times New Roman"/>
-          <w:b/>
-          <w:bCs/>
-          <w:color w:val="000000"/>
-          <w:sz w:val="20"/>
-          <w:szCs w:val="20"/>
-        </w:rPr>
-      </w:pPr>
-      <w:r>
-        <w:rPr>
-          <w:rFonts w:eastAsia="Times New Roman"/>
           <w:color w:val="000000"/>
           <w:sz w:val="20"/>
           <w:szCs w:val="20"/>
@@ -2016,43 +2189,43 @@
           <w:sz w:val="20"/>
           <w:szCs w:val="20"/>
         </w:rPr>
-        <w:t>Assisted in lab content development by creating</w:t>
-      </w:r>
-      <w:r>
-        <w:rPr>
-          <w:rFonts w:eastAsia="Times New Roman"/>
-          <w:color w:val="000000"/>
-          <w:sz w:val="20"/>
-          <w:szCs w:val="20"/>
-        </w:rPr>
-        <w:t xml:space="preserve"> </w:t>
-      </w:r>
-      <w:r>
-        <w:rPr>
-          <w:rFonts w:eastAsia="Times New Roman"/>
-          <w:color w:val="000000"/>
-          <w:sz w:val="20"/>
-          <w:szCs w:val="20"/>
-        </w:rPr>
-        <w:t xml:space="preserve">lab </w:t>
-      </w:r>
-      <w:r>
-        <w:rPr>
-          <w:rFonts w:eastAsia="Times New Roman"/>
-          <w:color w:val="000000"/>
-          <w:sz w:val="20"/>
-          <w:szCs w:val="20"/>
-        </w:rPr>
-        <w:t>quizzes</w:t>
-      </w:r>
-      <w:r>
-        <w:rPr>
-          <w:rFonts w:eastAsia="Times New Roman"/>
-          <w:color w:val="000000"/>
-          <w:sz w:val="20"/>
-          <w:szCs w:val="20"/>
-        </w:rPr>
-        <w:t xml:space="preserve"> and solution guides.</w:t>
+        <w:t xml:space="preserve">Assisted in </w:t>
+      </w:r>
+      <w:r>
+        <w:rPr>
+          <w:rFonts w:eastAsia="Times New Roman"/>
+          <w:color w:val="000000"/>
+          <w:sz w:val="20"/>
+          <w:szCs w:val="20"/>
+        </w:rPr>
+        <w:t xml:space="preserve">pedagogical planning </w:t>
+      </w:r>
+      <w:r>
+        <w:rPr>
+          <w:rFonts w:eastAsia="Times New Roman"/>
+          <w:color w:val="000000"/>
+          <w:sz w:val="20"/>
+          <w:szCs w:val="20"/>
+        </w:rPr>
+        <w:t>and</w:t>
+      </w:r>
+      <w:r>
+        <w:rPr>
+          <w:rFonts w:eastAsia="Times New Roman"/>
+          <w:color w:val="000000"/>
+          <w:sz w:val="20"/>
+          <w:szCs w:val="20"/>
+        </w:rPr>
+        <w:t xml:space="preserve"> lab content development</w:t>
+      </w:r>
+      <w:r>
+        <w:rPr>
+          <w:rFonts w:eastAsia="Times New Roman"/>
+          <w:color w:val="000000"/>
+          <w:sz w:val="20"/>
+          <w:szCs w:val="20"/>
+        </w:rPr>
+        <w:t>.</w:t>
       </w:r>
     </w:p>
     <w:p>
@@ -2359,16 +2532,16 @@
           <w:sz w:val="20"/>
           <w:szCs w:val="20"/>
         </w:rPr>
-        <w:t xml:space="preserve">Bay Area </w:t>
-      </w:r>
-      <w:r>
-        <w:rPr>
-          <w:rFonts w:eastAsia="Times New Roman"/>
-          <w:color w:val="000000"/>
-          <w:sz w:val="20"/>
-          <w:szCs w:val="20"/>
-        </w:rPr>
-        <w:t>political interns.</w:t>
+        <w:t>Bay Area</w:t>
+      </w:r>
+      <w:r>
+        <w:rPr>
+          <w:rFonts w:eastAsia="Times New Roman"/>
+          <w:color w:val="000000"/>
+          <w:sz w:val="20"/>
+          <w:szCs w:val="20"/>
+        </w:rPr>
+        <w:t xml:space="preserve"> interns.</w:t>
       </w:r>
     </w:p>
     <w:p>
@@ -2395,7 +2568,16 @@
           <w:sz w:val="20"/>
           <w:szCs w:val="20"/>
         </w:rPr>
-        <w:t xml:space="preserve">Met with </w:t>
+        <w:t>Acquired leadership and communication skills; m</w:t>
+      </w:r>
+      <w:r>
+        <w:rPr>
+          <w:rFonts w:eastAsia="Times New Roman"/>
+          <w:color w:val="000000"/>
+          <w:sz w:val="20"/>
+          <w:szCs w:val="20"/>
+        </w:rPr>
+        <w:t xml:space="preserve">et with </w:t>
       </w:r>
       <w:r>
         <w:rPr>
@@ -3618,15 +3800,7 @@
                 <w:sz w:val="19"/>
                 <w:szCs w:val="19"/>
               </w:rPr>
-              <w:t xml:space="preserve">Dr. Dan Garcia: EECS Professor; Founder of </w:t>
-            </w:r>
-            <w:r>
-              <w:rPr>
-                <w:rFonts w:eastAsia="Times New Roman"/>
-                <w:sz w:val="19"/>
-                <w:szCs w:val="19"/>
-              </w:rPr>
-              <w:t>B.J.C.</w:t>
+              <w:t>Dr. Dan Garcia: EECS Professor; Founder of B.J.C.</w:t>
             </w:r>
           </w:p>
           <w:p>
@@ -3700,37 +3874,18 @@
             <w:r>
               <w:t xml:space="preserve">  </w:t>
             </w:r>
-            <w:bookmarkStart w:id="0" w:name="_GoBack"/>
-            <w:bookmarkEnd w:id="0"/>
-            <w:r>
-              <w:fldChar w:fldCharType="begin"/>
-            </w:r>
-            <w:r>
-              <w:instrText xml:space="preserve"> HYPERLINK "mailto:hug@cs.berkeley.edu" </w:instrText>
-            </w:r>
-            <w:r>
-              <w:fldChar w:fldCharType="separate"/>
-            </w:r>
-            <w:r>
-              <w:rPr>
-                <w:rStyle w:val="Hyperlink"/>
-                <w:rFonts w:eastAsia="Times New Roman"/>
-                <w:color w:val="auto"/>
-                <w:sz w:val="19"/>
-                <w:szCs w:val="19"/>
-              </w:rPr>
-              <w:t>hug@cs.berkeley.edu</w:t>
-            </w:r>
-            <w:r>
-              <w:rPr>
-                <w:rStyle w:val="Hyperlink"/>
-                <w:rFonts w:eastAsia="Times New Roman"/>
-                <w:color w:val="auto"/>
-                <w:sz w:val="19"/>
-                <w:szCs w:val="19"/>
-              </w:rPr>
-              <w:fldChar w:fldCharType="end"/>
-            </w:r>
+            <w:hyperlink r:id="rId6" w:history="1">
+              <w:r>
+                <w:rPr>
+                  <w:rStyle w:val="Hyperlink"/>
+                  <w:rFonts w:eastAsia="Times New Roman"/>
+                  <w:color w:val="auto"/>
+                  <w:sz w:val="19"/>
+                  <w:szCs w:val="19"/>
+                </w:rPr>
+                <w:t>hug@cs.berkeley.edu</w:t>
+              </w:r>
+            </w:hyperlink>
             <w:r>
               <w:rPr>
                 <w:rFonts w:eastAsia="Times New Roman"/>
@@ -4397,6 +4552,119 @@
     </w:lvl>
   </w:abstractNum>
   <w:abstractNum w:abstractNumId="5" w15:restartNumberingAfterBreak="0">
+    <w:nsid w:val="32AB05A0"/>
+    <w:multiLevelType w:val="hybridMultilevel"/>
+    <w:tmpl w:val="FC82C08A"/>
+    <w:lvl w:ilvl="0" w:tplc="04090001">
+      <w:start w:val="1"/>
+      <w:numFmt w:val="bullet"/>
+      <w:lvlText w:val=""/>
+      <w:lvlJc w:val="left"/>
+      <w:pPr>
+        <w:ind w:left="540" w:hanging="360"/>
+      </w:pPr>
+      <w:rPr>
+        <w:rFonts w:ascii="Symbol" w:hAnsi="Symbol" w:hint="default"/>
+      </w:rPr>
+    </w:lvl>
+    <w:lvl w:ilvl="1" w:tplc="04090003" w:tentative="1">
+      <w:start w:val="1"/>
+      <w:numFmt w:val="bullet"/>
+      <w:lvlText w:val="o"/>
+      <w:lvlJc w:val="left"/>
+      <w:pPr>
+        <w:ind w:left="1260" w:hanging="360"/>
+      </w:pPr>
+      <w:rPr>
+        <w:rFonts w:ascii="Courier New" w:hAnsi="Courier New" w:cs="Courier New" w:hint="default"/>
+      </w:rPr>
+    </w:lvl>
+    <w:lvl w:ilvl="2" w:tplc="04090005" w:tentative="1">
+      <w:start w:val="1"/>
+      <w:numFmt w:val="bullet"/>
+      <w:lvlText w:val=""/>
+      <w:lvlJc w:val="left"/>
+      <w:pPr>
+        <w:ind w:left="1980" w:hanging="360"/>
+      </w:pPr>
+      <w:rPr>
+        <w:rFonts w:ascii="Wingdings" w:hAnsi="Wingdings" w:hint="default"/>
+      </w:rPr>
+    </w:lvl>
+    <w:lvl w:ilvl="3" w:tplc="04090001" w:tentative="1">
+      <w:start w:val="1"/>
+      <w:numFmt w:val="bullet"/>
+      <w:lvlText w:val=""/>
+      <w:lvlJc w:val="left"/>
+      <w:pPr>
+        <w:ind w:left="2700" w:hanging="360"/>
+      </w:pPr>
+      <w:rPr>
+        <w:rFonts w:ascii="Symbol" w:hAnsi="Symbol" w:hint="default"/>
+      </w:rPr>
+    </w:lvl>
+    <w:lvl w:ilvl="4" w:tplc="04090003" w:tentative="1">
+      <w:start w:val="1"/>
+      <w:numFmt w:val="bullet"/>
+      <w:lvlText w:val="o"/>
+      <w:lvlJc w:val="left"/>
+      <w:pPr>
+        <w:ind w:left="3420" w:hanging="360"/>
+      </w:pPr>
+      <w:rPr>
+        <w:rFonts w:ascii="Courier New" w:hAnsi="Courier New" w:cs="Courier New" w:hint="default"/>
+      </w:rPr>
+    </w:lvl>
+    <w:lvl w:ilvl="5" w:tplc="04090005" w:tentative="1">
+      <w:start w:val="1"/>
+      <w:numFmt w:val="bullet"/>
+      <w:lvlText w:val=""/>
+      <w:lvlJc w:val="left"/>
+      <w:pPr>
+        <w:ind w:left="4140" w:hanging="360"/>
+      </w:pPr>
+      <w:rPr>
+        <w:rFonts w:ascii="Wingdings" w:hAnsi="Wingdings" w:hint="default"/>
+      </w:rPr>
+    </w:lvl>
+    <w:lvl w:ilvl="6" w:tplc="04090001" w:tentative="1">
+      <w:start w:val="1"/>
+      <w:numFmt w:val="bullet"/>
+      <w:lvlText w:val=""/>
+      <w:lvlJc w:val="left"/>
+      <w:pPr>
+        <w:ind w:left="4860" w:hanging="360"/>
+      </w:pPr>
+      <w:rPr>
+        <w:rFonts w:ascii="Symbol" w:hAnsi="Symbol" w:hint="default"/>
+      </w:rPr>
+    </w:lvl>
+    <w:lvl w:ilvl="7" w:tplc="04090003" w:tentative="1">
+      <w:start w:val="1"/>
+      <w:numFmt w:val="bullet"/>
+      <w:lvlText w:val="o"/>
+      <w:lvlJc w:val="left"/>
+      <w:pPr>
+        <w:ind w:left="5580" w:hanging="360"/>
+      </w:pPr>
+      <w:rPr>
+        <w:rFonts w:ascii="Courier New" w:hAnsi="Courier New" w:cs="Courier New" w:hint="default"/>
+      </w:rPr>
+    </w:lvl>
+    <w:lvl w:ilvl="8" w:tplc="04090005" w:tentative="1">
+      <w:start w:val="1"/>
+      <w:numFmt w:val="bullet"/>
+      <w:lvlText w:val=""/>
+      <w:lvlJc w:val="left"/>
+      <w:pPr>
+        <w:ind w:left="6300" w:hanging="360"/>
+      </w:pPr>
+      <w:rPr>
+        <w:rFonts w:ascii="Wingdings" w:hAnsi="Wingdings" w:hint="default"/>
+      </w:rPr>
+    </w:lvl>
+  </w:abstractNum>
+  <w:abstractNum w:abstractNumId="6" w15:restartNumberingAfterBreak="0">
     <w:nsid w:val="43A26A8B"/>
     <w:multiLevelType w:val="hybridMultilevel"/>
     <w:tmpl w:val="AB8A5F20"/>
@@ -4485,7 +4753,7 @@
       </w:pPr>
     </w:lvl>
   </w:abstractNum>
-  <w:abstractNum w:abstractNumId="6" w15:restartNumberingAfterBreak="0">
+  <w:abstractNum w:abstractNumId="7" w15:restartNumberingAfterBreak="0">
     <w:nsid w:val="443578BE"/>
     <w:multiLevelType w:val="multilevel"/>
     <w:tmpl w:val="CFACA22C"/>
@@ -4634,7 +4902,7 @@
       </w:rPr>
     </w:lvl>
   </w:abstractNum>
-  <w:abstractNum w:abstractNumId="7" w15:restartNumberingAfterBreak="0">
+  <w:abstractNum w:abstractNumId="8" w15:restartNumberingAfterBreak="0">
     <w:nsid w:val="4446673A"/>
     <w:multiLevelType w:val="multilevel"/>
     <w:tmpl w:val="F8129046"/>
@@ -4783,7 +5051,7 @@
       </w:rPr>
     </w:lvl>
   </w:abstractNum>
-  <w:abstractNum w:abstractNumId="8" w15:restartNumberingAfterBreak="0">
+  <w:abstractNum w:abstractNumId="9" w15:restartNumberingAfterBreak="0">
     <w:nsid w:val="49A03932"/>
     <w:multiLevelType w:val="multilevel"/>
     <w:tmpl w:val="FA5C610E"/>
@@ -4932,7 +5200,7 @@
       </w:rPr>
     </w:lvl>
   </w:abstractNum>
-  <w:abstractNum w:abstractNumId="9" w15:restartNumberingAfterBreak="0">
+  <w:abstractNum w:abstractNumId="10" w15:restartNumberingAfterBreak="0">
     <w:nsid w:val="4FC75BC5"/>
     <w:multiLevelType w:val="multilevel"/>
     <w:tmpl w:val="BA76B99E"/>
@@ -5081,7 +5349,7 @@
       </w:rPr>
     </w:lvl>
   </w:abstractNum>
-  <w:abstractNum w:abstractNumId="10" w15:restartNumberingAfterBreak="0">
+  <w:abstractNum w:abstractNumId="11" w15:restartNumberingAfterBreak="0">
     <w:nsid w:val="57134E67"/>
     <w:multiLevelType w:val="multilevel"/>
     <w:tmpl w:val="2AB6E5D6"/>
@@ -5230,7 +5498,7 @@
       </w:rPr>
     </w:lvl>
   </w:abstractNum>
-  <w:abstractNum w:abstractNumId="11" w15:restartNumberingAfterBreak="0">
+  <w:abstractNum w:abstractNumId="12" w15:restartNumberingAfterBreak="0">
     <w:nsid w:val="5E750791"/>
     <w:multiLevelType w:val="multilevel"/>
     <w:tmpl w:val="C87A7EF6"/>
@@ -5379,7 +5647,7 @@
       </w:rPr>
     </w:lvl>
   </w:abstractNum>
-  <w:abstractNum w:abstractNumId="12" w15:restartNumberingAfterBreak="0">
+  <w:abstractNum w:abstractNumId="13" w15:restartNumberingAfterBreak="0">
     <w:nsid w:val="6DE533AC"/>
     <w:multiLevelType w:val="multilevel"/>
     <w:tmpl w:val="31C47FA2"/>
@@ -5528,7 +5796,7 @@
       </w:rPr>
     </w:lvl>
   </w:abstractNum>
-  <w:abstractNum w:abstractNumId="13" w15:restartNumberingAfterBreak="0">
+  <w:abstractNum w:abstractNumId="14" w15:restartNumberingAfterBreak="0">
     <w:nsid w:val="6F740027"/>
     <w:multiLevelType w:val="multilevel"/>
     <w:tmpl w:val="00B22FA0"/>
@@ -5677,7 +5945,7 @@
       </w:rPr>
     </w:lvl>
   </w:abstractNum>
-  <w:abstractNum w:abstractNumId="14" w15:restartNumberingAfterBreak="0">
+  <w:abstractNum w:abstractNumId="15" w15:restartNumberingAfterBreak="0">
     <w:nsid w:val="72502A91"/>
     <w:multiLevelType w:val="hybridMultilevel"/>
     <w:tmpl w:val="70560294"/>
@@ -5790,7 +6058,7 @@
       </w:rPr>
     </w:lvl>
   </w:abstractNum>
-  <w:abstractNum w:abstractNumId="15" w15:restartNumberingAfterBreak="0">
+  <w:abstractNum w:abstractNumId="16" w15:restartNumberingAfterBreak="0">
     <w:nsid w:val="74275857"/>
     <w:multiLevelType w:val="multilevel"/>
     <w:tmpl w:val="6F9872CC"/>
@@ -5939,7 +6207,7 @@
       </w:rPr>
     </w:lvl>
   </w:abstractNum>
-  <w:abstractNum w:abstractNumId="16" w15:restartNumberingAfterBreak="0">
+  <w:abstractNum w:abstractNumId="17" w15:restartNumberingAfterBreak="0">
     <w:nsid w:val="7D863E92"/>
     <w:multiLevelType w:val="hybridMultilevel"/>
     <w:tmpl w:val="72BC1094"/>
@@ -6031,40 +6299,40 @@
     </w:lvl>
   </w:abstractNum>
   <w:num w:numId="1">
+    <w:abstractNumId w:val="9"/>
+  </w:num>
+  <w:num w:numId="2">
+    <w:abstractNumId w:val="9"/>
+  </w:num>
+  <w:num w:numId="3">
+    <w:abstractNumId w:val="16"/>
+  </w:num>
+  <w:num w:numId="4">
+    <w:abstractNumId w:val="16"/>
+  </w:num>
+  <w:num w:numId="5">
+    <w:abstractNumId w:val="14"/>
+  </w:num>
+  <w:num w:numId="6">
+    <w:abstractNumId w:val="14"/>
+  </w:num>
+  <w:num w:numId="7">
+    <w:abstractNumId w:val="10"/>
+  </w:num>
+  <w:num w:numId="8">
+    <w:abstractNumId w:val="10"/>
+  </w:num>
+  <w:num w:numId="9">
     <w:abstractNumId w:val="8"/>
   </w:num>
-  <w:num w:numId="2">
+  <w:num w:numId="10">
     <w:abstractNumId w:val="8"/>
   </w:num>
-  <w:num w:numId="3">
-    <w:abstractNumId w:val="15"/>
-  </w:num>
-  <w:num w:numId="4">
-    <w:abstractNumId w:val="15"/>
-  </w:num>
-  <w:num w:numId="5">
-    <w:abstractNumId w:val="13"/>
-  </w:num>
-  <w:num w:numId="6">
-    <w:abstractNumId w:val="13"/>
-  </w:num>
-  <w:num w:numId="7">
-    <w:abstractNumId w:val="9"/>
-  </w:num>
-  <w:num w:numId="8">
-    <w:abstractNumId w:val="9"/>
-  </w:num>
-  <w:num w:numId="9">
-    <w:abstractNumId w:val="7"/>
-  </w:num>
-  <w:num w:numId="10">
-    <w:abstractNumId w:val="7"/>
-  </w:num>
   <w:num w:numId="11">
-    <w:abstractNumId w:val="10"/>
+    <w:abstractNumId w:val="11"/>
   </w:num>
   <w:num w:numId="12">
-    <w:abstractNumId w:val="10"/>
+    <w:abstractNumId w:val="11"/>
   </w:num>
   <w:num w:numId="13">
     <w:abstractNumId w:val="1"/>
@@ -6073,10 +6341,10 @@
     <w:abstractNumId w:val="1"/>
   </w:num>
   <w:num w:numId="15">
-    <w:abstractNumId w:val="6"/>
+    <w:abstractNumId w:val="7"/>
   </w:num>
   <w:num w:numId="16">
-    <w:abstractNumId w:val="6"/>
+    <w:abstractNumId w:val="7"/>
   </w:num>
   <w:num w:numId="17">
     <w:abstractNumId w:val="2"/>
@@ -6091,31 +6359,34 @@
     <w:abstractNumId w:val="0"/>
   </w:num>
   <w:num w:numId="21">
-    <w:abstractNumId w:val="11"/>
+    <w:abstractNumId w:val="12"/>
   </w:num>
   <w:num w:numId="22">
-    <w:abstractNumId w:val="11"/>
+    <w:abstractNumId w:val="12"/>
   </w:num>
   <w:num w:numId="23">
-    <w:abstractNumId w:val="12"/>
+    <w:abstractNumId w:val="13"/>
   </w:num>
   <w:num w:numId="24">
     <w:abstractNumId w:val="3"/>
   </w:num>
   <w:num w:numId="25">
-    <w:abstractNumId w:val="8"/>
+    <w:abstractNumId w:val="9"/>
   </w:num>
   <w:num w:numId="26">
-    <w:abstractNumId w:val="5"/>
+    <w:abstractNumId w:val="6"/>
   </w:num>
   <w:num w:numId="27">
-    <w:abstractNumId w:val="14"/>
+    <w:abstractNumId w:val="15"/>
   </w:num>
   <w:num w:numId="28">
-    <w:abstractNumId w:val="16"/>
+    <w:abstractNumId w:val="17"/>
   </w:num>
   <w:num w:numId="29">
     <w:abstractNumId w:val="4"/>
+  </w:num>
+  <w:num w:numId="30">
+    <w:abstractNumId w:val="5"/>
   </w:num>
 </w:numbering>
 </file>
@@ -7356,6 +7627,33 @@
       <w:u w:val="single"/>
     </w:rPr>
   </w:style>
+  <w:style w:type="paragraph" w:styleId="BalloonText">
+    <w:name w:val="Balloon Text"/>
+    <w:basedOn w:val="Normal"/>
+    <w:link w:val="BalloonTextChar"/>
+    <w:uiPriority w:val="99"/>
+    <w:semiHidden/>
+    <w:unhideWhenUsed/>
+    <w:rsid w:val="001E19E6"/>
+    <w:rPr>
+      <w:rFonts w:ascii="Segoe UI" w:hAnsi="Segoe UI" w:cs="Segoe UI"/>
+      <w:sz w:val="18"/>
+      <w:szCs w:val="18"/>
+    </w:rPr>
+  </w:style>
+  <w:style w:type="character" w:customStyle="1" w:styleId="BalloonTextChar">
+    <w:name w:val="Balloon Text Char"/>
+    <w:basedOn w:val="DefaultParagraphFont"/>
+    <w:link w:val="BalloonText"/>
+    <w:uiPriority w:val="99"/>
+    <w:semiHidden/>
+    <w:rsid w:val="001E19E6"/>
+    <w:rPr>
+      <w:rFonts w:ascii="Segoe UI" w:eastAsiaTheme="minorEastAsia" w:hAnsi="Segoe UI" w:cs="Segoe UI"/>
+      <w:sz w:val="18"/>
+      <w:szCs w:val="18"/>
+    </w:rPr>
+  </w:style>
 </w:styles>
 </file>
 

</xml_diff>

<commit_message>
added statistics back to the courses completed section
</commit_message>
<xml_diff>
--- a/JuniorYear_Resumes/CSResume.docx
+++ b/JuniorYear_Resumes/CSResume.docx
@@ -552,6 +552,18 @@
         </w:rPr>
         <w:t xml:space="preserve"> </w:t>
       </w:r>
+      <w:r>
+        <w:rPr>
+          <w:rFonts w:eastAsia="Times New Roman"/>
+          <w:i/>
+          <w:color w:val="000000"/>
+          <w:sz w:val="20"/>
+          <w:szCs w:val="20"/>
+        </w:rPr>
+        <w:t xml:space="preserve">Statistics, </w:t>
+      </w:r>
+      <w:bookmarkStart w:id="0" w:name="_GoBack"/>
+      <w:bookmarkEnd w:id="0"/>
       <w:r>
         <w:rPr>
           <w:rFonts w:eastAsia="Times New Roman"/>
@@ -1772,16 +1784,7 @@
           <w:sz w:val="20"/>
           <w:szCs w:val="20"/>
         </w:rPr>
-        <w:t xml:space="preserve"> edX</w:t>
-      </w:r>
-      <w:r>
-        <w:rPr>
-          <w:rFonts w:eastAsia="Times New Roman"/>
-          <w:color w:val="000000"/>
-          <w:sz w:val="20"/>
-          <w:szCs w:val="20"/>
-        </w:rPr>
-        <w:t xml:space="preserve"> </w:t>
+        <w:t xml:space="preserve"> edX </w:t>
       </w:r>
       <w:r>
         <w:rPr>
@@ -1987,8 +1990,6 @@
         </w:rPr>
         <w:t>, August 2014 – Present</w:t>
       </w:r>
-      <w:bookmarkStart w:id="0" w:name="_GoBack"/>
-      <w:bookmarkEnd w:id="0"/>
     </w:p>
     <w:p>
       <w:pPr>

</xml_diff>

<commit_message>
added CS10 GSI to all resumes
</commit_message>
<xml_diff>
--- a/JuniorYear_Resumes/CSResume.docx
+++ b/JuniorYear_Resumes/CSResume.docx
@@ -562,8 +562,6 @@
         </w:rPr>
         <w:t xml:space="preserve">Statistics, </w:t>
       </w:r>
-      <w:bookmarkStart w:id="0" w:name="_GoBack"/>
-      <w:bookmarkEnd w:id="0"/>
       <w:r>
         <w:rPr>
           <w:rFonts w:eastAsia="Times New Roman"/>
@@ -1434,6 +1432,17 @@
           <w:sz w:val="20"/>
           <w:szCs w:val="20"/>
         </w:rPr>
+        <w:t xml:space="preserve">Software </w:t>
+      </w:r>
+      <w:r>
+        <w:rPr>
+          <w:rFonts w:eastAsia="Times New Roman"/>
+          <w:b/>
+          <w:bCs/>
+          <w:color w:val="000000"/>
+          <w:sz w:val="20"/>
+          <w:szCs w:val="20"/>
+        </w:rPr>
         <w:t>Developer</w:t>
       </w:r>
       <w:r>
@@ -1514,7 +1523,34 @@
           <w:sz w:val="20"/>
           <w:szCs w:val="20"/>
         </w:rPr>
-        <w:t xml:space="preserve">a suite of autograding tools in JavaScript for “Snap!”, a visual drag-and-drop programming </w:t>
+        <w:t xml:space="preserve">a suite of autograding tools in </w:t>
+      </w:r>
+      <w:r>
+        <w:rPr>
+          <w:rFonts w:eastAsia="Times New Roman"/>
+          <w:color w:val="000000"/>
+          <w:sz w:val="20"/>
+          <w:szCs w:val="20"/>
+        </w:rPr>
+        <w:t>Java &amp; J.S.</w:t>
+      </w:r>
+      <w:r>
+        <w:rPr>
+          <w:rFonts w:eastAsia="Times New Roman"/>
+          <w:color w:val="000000"/>
+          <w:sz w:val="20"/>
+          <w:szCs w:val="20"/>
+        </w:rPr>
+        <w:t xml:space="preserve"> </w:t>
+      </w:r>
+      <w:r>
+        <w:rPr>
+          <w:rFonts w:eastAsia="Times New Roman"/>
+          <w:color w:val="000000"/>
+          <w:sz w:val="20"/>
+          <w:szCs w:val="20"/>
+        </w:rPr>
+        <w:t xml:space="preserve">for “Snap!”, a visual drag-and-drop programming </w:t>
       </w:r>
       <w:r>
         <w:rPr>
@@ -1966,7 +2002,18 @@
           <w:sz w:val="20"/>
           <w:szCs w:val="20"/>
         </w:rPr>
-        <w:t>10 Reader</w:t>
+        <w:t xml:space="preserve">10 Undergraduate Student Instructor, </w:t>
+      </w:r>
+      <w:r>
+        <w:rPr>
+          <w:rFonts w:eastAsia="Times New Roman"/>
+          <w:b/>
+          <w:bCs/>
+          <w:color w:val="000000"/>
+          <w:sz w:val="20"/>
+          <w:szCs w:val="20"/>
+        </w:rPr>
+        <w:t>Reader</w:t>
       </w:r>
       <w:r>
         <w:rPr>
@@ -1989,6 +2036,113 @@
           <w:szCs w:val="20"/>
         </w:rPr>
         <w:t>, August 2014 – Present</w:t>
+      </w:r>
+    </w:p>
+    <w:p>
+      <w:pPr>
+        <w:numPr>
+          <w:ilvl w:val="0"/>
+          <w:numId w:val="5"/>
+        </w:numPr>
+        <w:spacing w:after="200" w:line="276" w:lineRule="auto"/>
+        <w:ind w:left="320" w:hanging="180"/>
+        <w:contextualSpacing/>
+        <w:divId w:val="82994262"/>
+        <w:rPr>
+          <w:rFonts w:eastAsia="Times New Roman"/>
+          <w:b/>
+          <w:bCs/>
+          <w:color w:val="000000"/>
+          <w:sz w:val="20"/>
+          <w:szCs w:val="20"/>
+        </w:rPr>
+      </w:pPr>
+      <w:r>
+        <w:rPr>
+          <w:rFonts w:eastAsia="Times New Roman"/>
+          <w:bCs/>
+          <w:color w:val="000000"/>
+          <w:sz w:val="20"/>
+          <w:szCs w:val="20"/>
+        </w:rPr>
+        <w:t>Taught a recitation class</w:t>
+      </w:r>
+      <w:r>
+        <w:rPr>
+          <w:rFonts w:eastAsia="Times New Roman"/>
+          <w:bCs/>
+          <w:color w:val="000000"/>
+          <w:sz w:val="20"/>
+          <w:szCs w:val="20"/>
+        </w:rPr>
+        <w:t xml:space="preserve"> (</w:t>
+      </w:r>
+      <w:r>
+        <w:rPr>
+          <w:rFonts w:eastAsia="Times New Roman"/>
+          <w:bCs/>
+          <w:color w:val="000000"/>
+          <w:sz w:val="20"/>
+          <w:szCs w:val="20"/>
+        </w:rPr>
+        <w:t>30 students</w:t>
+      </w:r>
+      <w:r>
+        <w:rPr>
+          <w:rFonts w:eastAsia="Times New Roman"/>
+          <w:bCs/>
+          <w:color w:val="000000"/>
+          <w:sz w:val="20"/>
+          <w:szCs w:val="20"/>
+        </w:rPr>
+        <w:t>)</w:t>
+      </w:r>
+      <w:r>
+        <w:rPr>
+          <w:rFonts w:eastAsia="Times New Roman"/>
+          <w:bCs/>
+          <w:color w:val="000000"/>
+          <w:sz w:val="20"/>
+          <w:szCs w:val="20"/>
+        </w:rPr>
+        <w:t>, held weekly office hours</w:t>
+      </w:r>
+      <w:r>
+        <w:rPr>
+          <w:rFonts w:eastAsia="Times New Roman"/>
+          <w:bCs/>
+          <w:color w:val="000000"/>
+          <w:sz w:val="20"/>
+          <w:szCs w:val="20"/>
+        </w:rPr>
+        <w:t xml:space="preserve">, and participated in </w:t>
+      </w:r>
+      <w:r>
+        <w:rPr>
+          <w:rFonts w:eastAsia="Times New Roman"/>
+          <w:color w:val="000000"/>
+          <w:sz w:val="20"/>
+          <w:szCs w:val="20"/>
+        </w:rPr>
+        <w:t>pedagogical planning</w:t>
+      </w:r>
+      <w:r>
+        <w:rPr>
+          <w:rFonts w:eastAsia="Times New Roman"/>
+          <w:color w:val="000000"/>
+          <w:sz w:val="20"/>
+          <w:szCs w:val="20"/>
+        </w:rPr>
+        <w:t>/</w:t>
+      </w:r>
+      <w:r>
+        <w:rPr>
+          <w:rFonts w:eastAsia="Times New Roman"/>
+          <w:color w:val="000000"/>
+          <w:sz w:val="20"/>
+          <w:szCs w:val="20"/>
+        </w:rPr>
+        <w:t>content development.</w:t>
       </w:r>
     </w:p>
     <w:p>
@@ -2018,7 +2172,17 @@
           <w:sz w:val="20"/>
           <w:szCs w:val="20"/>
         </w:rPr>
-        <w:t>Developed</w:t>
+        <w:t>D</w:t>
+      </w:r>
+      <w:r>
+        <w:rPr>
+          <w:rFonts w:eastAsia="Times New Roman"/>
+          <w:bCs/>
+          <w:color w:val="000000"/>
+          <w:sz w:val="20"/>
+          <w:szCs w:val="20"/>
+        </w:rPr>
+        <w:t>eveloped</w:t>
       </w:r>
       <w:r>
         <w:rPr>
@@ -2163,71 +2327,8 @@
         </w:rPr>
         <w:t>.</w:t>
       </w:r>
-    </w:p>
-    <w:p>
-      <w:pPr>
-        <w:numPr>
-          <w:ilvl w:val="0"/>
-          <w:numId w:val="5"/>
-        </w:numPr>
-        <w:spacing w:after="200" w:line="276" w:lineRule="auto"/>
-        <w:ind w:left="320" w:hanging="180"/>
-        <w:contextualSpacing/>
-        <w:divId w:val="82994262"/>
-        <w:rPr>
-          <w:rFonts w:eastAsia="Times New Roman"/>
-          <w:b/>
-          <w:bCs/>
-          <w:color w:val="000000"/>
-          <w:sz w:val="20"/>
-          <w:szCs w:val="20"/>
-        </w:rPr>
-      </w:pPr>
-      <w:r>
-        <w:rPr>
-          <w:rFonts w:eastAsia="Times New Roman"/>
-          <w:color w:val="000000"/>
-          <w:sz w:val="20"/>
-          <w:szCs w:val="20"/>
-        </w:rPr>
-        <w:t xml:space="preserve">Assisted in </w:t>
-      </w:r>
-      <w:r>
-        <w:rPr>
-          <w:rFonts w:eastAsia="Times New Roman"/>
-          <w:color w:val="000000"/>
-          <w:sz w:val="20"/>
-          <w:szCs w:val="20"/>
-        </w:rPr>
-        <w:t xml:space="preserve">pedagogical planning </w:t>
-      </w:r>
-      <w:r>
-        <w:rPr>
-          <w:rFonts w:eastAsia="Times New Roman"/>
-          <w:color w:val="000000"/>
-          <w:sz w:val="20"/>
-          <w:szCs w:val="20"/>
-        </w:rPr>
-        <w:t>and</w:t>
-      </w:r>
-      <w:r>
-        <w:rPr>
-          <w:rFonts w:eastAsia="Times New Roman"/>
-          <w:color w:val="000000"/>
-          <w:sz w:val="20"/>
-          <w:szCs w:val="20"/>
-        </w:rPr>
-        <w:t xml:space="preserve"> lab content development</w:t>
-      </w:r>
-      <w:r>
-        <w:rPr>
-          <w:rFonts w:eastAsia="Times New Roman"/>
-          <w:color w:val="000000"/>
-          <w:sz w:val="20"/>
-          <w:szCs w:val="20"/>
-        </w:rPr>
-        <w:t>.</w:t>
-      </w:r>
+      <w:bookmarkStart w:id="0" w:name="_GoBack"/>
+      <w:bookmarkEnd w:id="0"/>
     </w:p>
     <w:p>
       <w:pPr>
@@ -6825,7 +6926,6 @@
   <w:style w:type="character" w:default="1" w:styleId="DefaultParagraphFont">
     <w:name w:val="Default Paragraph Font"/>
     <w:uiPriority w:val="1"/>
-    <w:semiHidden/>
     <w:unhideWhenUsed/>
   </w:style>
   <w:style w:type="table" w:default="1" w:styleId="TableNormal">

</xml_diff>

<commit_message>
changed edx title to intern and added programming languages to spring 2016 classes
</commit_message>
<xml_diff>
--- a/JuniorYear_Resumes/CSResume.docx
+++ b/JuniorYear_Resumes/CSResume.docx
@@ -331,7 +331,7 @@
           <w:sz w:val="20"/>
           <w:szCs w:val="20"/>
         </w:rPr>
-        <w:t>Probability Theory and Combinatorics, Computer Architecture</w:t>
+        <w:t xml:space="preserve">Probability </w:t>
       </w:r>
       <w:r>
         <w:rPr>
@@ -341,7 +341,7 @@
           <w:sz w:val="20"/>
           <w:szCs w:val="20"/>
         </w:rPr>
-        <w:t xml:space="preserve"> (languages: C, MIPS)</w:t>
+        <w:t>and Combinatorics, Computer Architecture</w:t>
       </w:r>
       <w:r>
         <w:rPr>
@@ -351,7 +351,59 @@
           <w:sz w:val="20"/>
           <w:szCs w:val="20"/>
         </w:rPr>
-        <w:t>, Econometric Analysis</w:t>
+        <w:t xml:space="preserve"> (</w:t>
+      </w:r>
+      <w:r>
+        <w:rPr>
+          <w:rFonts w:eastAsia="Times New Roman"/>
+          <w:i/>
+          <w:color w:val="000000"/>
+          <w:sz w:val="20"/>
+          <w:szCs w:val="20"/>
+        </w:rPr>
+        <w:t>C, MIPS</w:t>
+      </w:r>
+      <w:r>
+        <w:rPr>
+          <w:rFonts w:eastAsia="Times New Roman"/>
+          <w:i/>
+          <w:color w:val="000000"/>
+          <w:sz w:val="20"/>
+          <w:szCs w:val="20"/>
+        </w:rPr>
+        <w:t xml:space="preserve">, </w:t>
+      </w:r>
+      <w:proofErr w:type="gramStart"/>
+      <w:r>
+        <w:rPr>
+          <w:rFonts w:eastAsia="Times New Roman"/>
+          <w:i/>
+          <w:color w:val="000000"/>
+          <w:sz w:val="20"/>
+          <w:szCs w:val="20"/>
+        </w:rPr>
+        <w:t>Spark</w:t>
+      </w:r>
+      <w:proofErr w:type="gramEnd"/>
+      <w:r>
+        <w:rPr>
+          <w:rFonts w:eastAsia="Times New Roman"/>
+          <w:i/>
+          <w:color w:val="000000"/>
+          <w:sz w:val="20"/>
+          <w:szCs w:val="20"/>
+        </w:rPr>
+        <w:t>)</w:t>
+      </w:r>
+      <w:r>
+        <w:rPr>
+          <w:rFonts w:eastAsia="Times New Roman"/>
+          <w:i/>
+          <w:color w:val="000000"/>
+          <w:sz w:val="20"/>
+          <w:szCs w:val="20"/>
+        </w:rPr>
+        <w:t>, Econometrics (Stata, GRETL, Excel)</w:t>
       </w:r>
     </w:p>
     <w:p>
@@ -810,7 +862,7 @@
                 <w:sz w:val="20"/>
                 <w:szCs w:val="20"/>
               </w:rPr>
-              <w:t xml:space="preserve">Programming languages: Python, </w:t>
+              <w:t xml:space="preserve">Programming tools: </w:t>
             </w:r>
             <w:r>
               <w:rPr>
@@ -819,7 +871,25 @@
                 <w:sz w:val="20"/>
                 <w:szCs w:val="20"/>
               </w:rPr>
-              <w:t xml:space="preserve">Java, </w:t>
+              <w:t>Java,</w:t>
+            </w:r>
+            <w:r>
+              <w:rPr>
+                <w:rFonts w:eastAsia="Times New Roman"/>
+                <w:color w:val="000000"/>
+                <w:sz w:val="20"/>
+                <w:szCs w:val="20"/>
+              </w:rPr>
+              <w:t xml:space="preserve"> Python,</w:t>
+            </w:r>
+            <w:r>
+              <w:rPr>
+                <w:rFonts w:eastAsia="Times New Roman"/>
+                <w:color w:val="000000"/>
+                <w:sz w:val="20"/>
+                <w:szCs w:val="20"/>
+              </w:rPr>
+              <w:t xml:space="preserve"> </w:t>
             </w:r>
             <w:r>
               <w:rPr>
@@ -837,25 +907,7 @@
                 <w:sz w:val="20"/>
                 <w:szCs w:val="20"/>
               </w:rPr>
-              <w:t>.</w:t>
-            </w:r>
-            <w:r>
-              <w:rPr>
-                <w:rFonts w:eastAsia="Times New Roman"/>
-                <w:color w:val="000000"/>
-                <w:sz w:val="20"/>
-                <w:szCs w:val="20"/>
-              </w:rPr>
-              <w:t>S</w:t>
-            </w:r>
-            <w:r>
-              <w:rPr>
-                <w:rFonts w:eastAsia="Times New Roman"/>
-                <w:color w:val="000000"/>
-                <w:sz w:val="20"/>
-                <w:szCs w:val="20"/>
-              </w:rPr>
-              <w:t>.</w:t>
+              <w:t>avaScript</w:t>
             </w:r>
             <w:r>
               <w:rPr>
@@ -1448,6 +1500,17 @@
       <w:r>
         <w:rPr>
           <w:rFonts w:eastAsia="Times New Roman"/>
+          <w:b/>
+          <w:bCs/>
+          <w:color w:val="000000"/>
+          <w:sz w:val="20"/>
+          <w:szCs w:val="20"/>
+        </w:rPr>
+        <w:t xml:space="preserve"> (Intern)</w:t>
+      </w:r>
+      <w:r>
+        <w:rPr>
+          <w:rFonts w:eastAsia="Times New Roman"/>
           <w:i/>
           <w:iCs/>
           <w:color w:val="000000"/>
@@ -2124,25 +2187,7 @@
           <w:sz w:val="20"/>
           <w:szCs w:val="20"/>
         </w:rPr>
-        <w:t>pedagogical planning</w:t>
-      </w:r>
-      <w:r>
-        <w:rPr>
-          <w:rFonts w:eastAsia="Times New Roman"/>
-          <w:color w:val="000000"/>
-          <w:sz w:val="20"/>
-          <w:szCs w:val="20"/>
-        </w:rPr>
-        <w:t>/</w:t>
-      </w:r>
-      <w:r>
-        <w:rPr>
-          <w:rFonts w:eastAsia="Times New Roman"/>
-          <w:color w:val="000000"/>
-          <w:sz w:val="20"/>
-          <w:szCs w:val="20"/>
-        </w:rPr>
-        <w:t>content development.</w:t>
+        <w:t>pedagogical planning/content development.</w:t>
       </w:r>
     </w:p>
     <w:p>
@@ -2327,8 +2372,6 @@
         </w:rPr>
         <w:t>.</w:t>
       </w:r>
-      <w:bookmarkStart w:id="0" w:name="_GoBack"/>
-      <w:bookmarkEnd w:id="0"/>
     </w:p>
     <w:p>
       <w:pPr>
@@ -4013,6 +4056,8 @@
           <w:szCs w:val="19"/>
         </w:rPr>
       </w:pPr>
+      <w:bookmarkStart w:id="0" w:name="_GoBack"/>
+      <w:bookmarkEnd w:id="0"/>
     </w:p>
     <w:sectPr>
       <w:pgSz w:w="12240" w:h="15840"/>
@@ -6926,6 +6971,7 @@
   <w:style w:type="character" w:default="1" w:styleId="DefaultParagraphFont">
     <w:name w:val="Default Paragraph Font"/>
     <w:uiPriority w:val="1"/>
+    <w:semiHidden/>
     <w:unhideWhenUsed/>
   </w:style>
   <w:style w:type="table" w:default="1" w:styleId="TableNormal">

</xml_diff>